<commit_message>
Fixes #41 - unexpanded special characters, removed unnecessary menu panel items
</commit_message>
<xml_diff>
--- a/documentation/OPBM__errata__2011_06_27.docx
+++ b/documentation/OPBM__errata__2011_06_27.docx
@@ -108,12 +108,22 @@
           <w:rFonts w:asciiTheme="minorHAnsi" w:hAnsiTheme="minorHAnsi" w:cstheme="minorHAnsi"/>
         </w:rPr>
       </w:pPr>
-      <w:r>
-        <w:rPr>
-          <w:rFonts w:asciiTheme="minorHAnsi" w:hAnsiTheme="minorHAnsi" w:cstheme="minorHAnsi"/>
-        </w:rPr>
-        <w:t>Cossatot Analytics Laboratories, LLC.</w:t>
-      </w:r>
+      <w:proofErr w:type="spellStart"/>
+      <w:proofErr w:type="gramStart"/>
+      <w:r>
+        <w:rPr>
+          <w:rFonts w:asciiTheme="minorHAnsi" w:hAnsiTheme="minorHAnsi" w:cstheme="minorHAnsi"/>
+        </w:rPr>
+        <w:t>Cossatot</w:t>
+      </w:r>
+      <w:proofErr w:type="spellEnd"/>
+      <w:r>
+        <w:rPr>
+          <w:rFonts w:asciiTheme="minorHAnsi" w:hAnsiTheme="minorHAnsi" w:cstheme="minorHAnsi"/>
+        </w:rPr>
+        <w:t xml:space="preserve"> Analytics Laboratories, LLC.</w:t>
+      </w:r>
+      <w:proofErr w:type="gramEnd"/>
     </w:p>
     <w:p>
       <w:pPr>
@@ -123,11 +133,19 @@
           <w:rFonts w:asciiTheme="minorHAnsi" w:hAnsiTheme="minorHAnsi" w:cstheme="minorHAnsi"/>
         </w:rPr>
       </w:pPr>
-      <w:r>
-        <w:rPr>
-          <w:rFonts w:asciiTheme="minorHAnsi" w:hAnsiTheme="minorHAnsi" w:cstheme="minorHAnsi"/>
-        </w:rPr>
-        <w:t>or “Cana Labs”</w:t>
+      <w:proofErr w:type="gramStart"/>
+      <w:r>
+        <w:rPr>
+          <w:rFonts w:asciiTheme="minorHAnsi" w:hAnsiTheme="minorHAnsi" w:cstheme="minorHAnsi"/>
+        </w:rPr>
+        <w:t>or</w:t>
+      </w:r>
+      <w:proofErr w:type="gramEnd"/>
+      <w:r>
+        <w:rPr>
+          <w:rFonts w:asciiTheme="minorHAnsi" w:hAnsiTheme="minorHAnsi" w:cstheme="minorHAnsi"/>
+        </w:rPr>
+        <w:t xml:space="preserve"> “Cana Labs”</w:t>
       </w:r>
     </w:p>
     <w:p>
@@ -171,7 +189,21 @@
         <w:rPr>
           <w:rFonts w:asciiTheme="minorHAnsi" w:hAnsiTheme="minorHAnsi" w:cstheme="minorHAnsi"/>
         </w:rPr>
-        <w:t>development.  There are some known issues which need be conveyed, along with their work-arounds.  This document outlines the internal function of OPBM, and allows manual side-stepping of any bugs discovered or encountered within the GUI, via manual manipulation of the main XML files.</w:t>
+        <w:t>development.  There are some known issues which need be conveyed, along with their work-</w:t>
+      </w:r>
+      <w:proofErr w:type="spellStart"/>
+      <w:r>
+        <w:rPr>
+          <w:rFonts w:asciiTheme="minorHAnsi" w:hAnsiTheme="minorHAnsi" w:cstheme="minorHAnsi"/>
+        </w:rPr>
+        <w:t>arounds</w:t>
+      </w:r>
+      <w:proofErr w:type="spellEnd"/>
+      <w:r>
+        <w:rPr>
+          <w:rFonts w:asciiTheme="minorHAnsi" w:hAnsiTheme="minorHAnsi" w:cstheme="minorHAnsi"/>
+        </w:rPr>
+        <w:t>.  This document outlines the internal function of OPBM, and allows manual side-stepping of any bugs discovered or encountered within the GUI, via manual manipulation of the main XML files.</w:t>
       </w:r>
     </w:p>
     <w:p>
@@ -428,6 +460,8 @@
       <w:r>
         <w:rPr>
           <w:rFonts w:asciiTheme="minorHAnsi" w:hAnsiTheme="minorHAnsi" w:cstheme="minorHAnsi"/>
+          <w:noProof/>
+          <w:lang w:eastAsia="en-US" w:bidi="ar-SA"/>
         </w:rPr>
         <w:drawing>
           <wp:inline distT="0" distB="0" distL="0" distR="0" wp14:anchorId="6739EE3E" wp14:editId="2014236C">
@@ -611,7 +645,21 @@
           <w:rFonts w:asciiTheme="minorHAnsi" w:hAnsiTheme="minorHAnsi" w:cstheme="minorHAnsi"/>
         </w:rPr>
         <w:tab/>
-        <w:t>- (optional) Allows a link to the Developer GUI</w:t>
+        <w:t xml:space="preserve">- (optional) </w:t>
+      </w:r>
+      <w:proofErr w:type="gramStart"/>
+      <w:r>
+        <w:rPr>
+          <w:rFonts w:asciiTheme="minorHAnsi" w:hAnsiTheme="minorHAnsi" w:cstheme="minorHAnsi"/>
+        </w:rPr>
+        <w:t>Allows</w:t>
+      </w:r>
+      <w:proofErr w:type="gramEnd"/>
+      <w:r>
+        <w:rPr>
+          <w:rFonts w:asciiTheme="minorHAnsi" w:hAnsiTheme="minorHAnsi" w:cstheme="minorHAnsi"/>
+        </w:rPr>
+        <w:t xml:space="preserve"> a link to the Developer GUI</w:t>
       </w:r>
     </w:p>
     <w:p>
@@ -900,6 +948,8 @@
       <w:r>
         <w:rPr>
           <w:rFonts w:asciiTheme="minorHAnsi" w:hAnsiTheme="minorHAnsi" w:cstheme="minorHAnsi"/>
+          <w:noProof/>
+          <w:lang w:eastAsia="en-US" w:bidi="ar-SA"/>
         </w:rPr>
         <w:drawing>
           <wp:inline distT="0" distB="0" distL="0" distR="0" wp14:anchorId="3BBAE2AB" wp14:editId="271C5F8E">
@@ -964,7 +1014,21 @@
         <w:rPr>
           <w:rFonts w:asciiTheme="minorHAnsi" w:hAnsiTheme="minorHAnsi" w:cstheme="minorHAnsi"/>
         </w:rPr>
-        <w:t xml:space="preserve"> between menus ( “Back”, “Home”, </w:t>
+        <w:t xml:space="preserve"> between menus </w:t>
+      </w:r>
+      <w:proofErr w:type="gramStart"/>
+      <w:r>
+        <w:rPr>
+          <w:rFonts w:asciiTheme="minorHAnsi" w:hAnsiTheme="minorHAnsi" w:cstheme="minorHAnsi"/>
+        </w:rPr>
+        <w:t>( “</w:t>
+      </w:r>
+      <w:proofErr w:type="gramEnd"/>
+      <w:r>
+        <w:rPr>
+          <w:rFonts w:asciiTheme="minorHAnsi" w:hAnsiTheme="minorHAnsi" w:cstheme="minorHAnsi"/>
+        </w:rPr>
+        <w:t xml:space="preserve">Back”, “Home”, </w:t>
       </w:r>
       <w:r>
         <w:rPr>
@@ -1095,12 +1159,14 @@
           <w:rFonts w:asciiTheme="minorHAnsi" w:hAnsiTheme="minorHAnsi" w:cstheme="minorHAnsi"/>
         </w:rPr>
       </w:pPr>
+      <w:proofErr w:type="spellStart"/>
       <w:r>
         <w:rPr>
           <w:rFonts w:asciiTheme="minorHAnsi" w:hAnsiTheme="minorHAnsi" w:cstheme="minorHAnsi"/>
         </w:rPr>
         <w:t>edits.xmls</w:t>
       </w:r>
+      <w:proofErr w:type="spellEnd"/>
       <w:r>
         <w:rPr>
           <w:rFonts w:asciiTheme="minorHAnsi" w:hAnsiTheme="minorHAnsi" w:cstheme="minorHAnsi"/>
@@ -1238,7 +1304,51 @@
           <w:rFonts w:asciiTheme="minorHAnsi" w:hAnsiTheme="minorHAnsi" w:cstheme="minorHAnsi"/>
         </w:rPr>
         <w:tab/>
-        <w:t>- flow control directives (for..next, if..else, etc.)</w:t>
+        <w:t>- flow control directives (</w:t>
+      </w:r>
+      <w:proofErr w:type="spellStart"/>
+      <w:r>
+        <w:rPr>
+          <w:rFonts w:asciiTheme="minorHAnsi" w:hAnsiTheme="minorHAnsi" w:cstheme="minorHAnsi"/>
+        </w:rPr>
+        <w:t>for</w:t>
+      </w:r>
+      <w:proofErr w:type="gramStart"/>
+      <w:r>
+        <w:rPr>
+          <w:rFonts w:asciiTheme="minorHAnsi" w:hAnsiTheme="minorHAnsi" w:cstheme="minorHAnsi"/>
+        </w:rPr>
+        <w:t>..next</w:t>
+      </w:r>
+      <w:proofErr w:type="spellEnd"/>
+      <w:proofErr w:type="gramEnd"/>
+      <w:r>
+        <w:rPr>
+          <w:rFonts w:asciiTheme="minorHAnsi" w:hAnsiTheme="minorHAnsi" w:cstheme="minorHAnsi"/>
+        </w:rPr>
+        <w:t xml:space="preserve">, </w:t>
+      </w:r>
+      <w:proofErr w:type="spellStart"/>
+      <w:r>
+        <w:rPr>
+          <w:rFonts w:asciiTheme="minorHAnsi" w:hAnsiTheme="minorHAnsi" w:cstheme="minorHAnsi"/>
+        </w:rPr>
+        <w:t>if..</w:t>
+      </w:r>
+      <w:proofErr w:type="gramStart"/>
+      <w:r>
+        <w:rPr>
+          <w:rFonts w:asciiTheme="minorHAnsi" w:hAnsiTheme="minorHAnsi" w:cstheme="minorHAnsi"/>
+        </w:rPr>
+        <w:t>else</w:t>
+      </w:r>
+      <w:proofErr w:type="spellEnd"/>
+      <w:proofErr w:type="gramEnd"/>
+      <w:r>
+        <w:rPr>
+          <w:rFonts w:asciiTheme="minorHAnsi" w:hAnsiTheme="minorHAnsi" w:cstheme="minorHAnsi"/>
+        </w:rPr>
+        <w:t>, etc.)</w:t>
       </w:r>
     </w:p>
     <w:p>
@@ -1427,13 +1537,43 @@
           <w:rFonts w:asciiTheme="minorHAnsi" w:hAnsiTheme="minorHAnsi" w:cstheme="minorHAnsi"/>
           <w:b/>
         </w:rPr>
-        <w:t>&lt;opbm&gt;</w:t>
-      </w:r>
-      <w:r>
-        <w:rPr>
-          <w:rFonts w:asciiTheme="minorHAnsi" w:hAnsiTheme="minorHAnsi" w:cstheme="minorHAnsi"/>
-        </w:rPr>
-        <w:t xml:space="preserve"> and are encoded in standard utf-8 format.  The root opbm tag signifies the XML file is an OPBM file.  From there, the internal tags vary by file, but their syntax should be consistent throughout each file, meaning everything in edits.xml will look like an edits.xml entry, etc.</w:t>
+        <w:t>&lt;</w:t>
+      </w:r>
+      <w:proofErr w:type="spellStart"/>
+      <w:r>
+        <w:rPr>
+          <w:rFonts w:asciiTheme="minorHAnsi" w:hAnsiTheme="minorHAnsi" w:cstheme="minorHAnsi"/>
+          <w:b/>
+        </w:rPr>
+        <w:t>opbm</w:t>
+      </w:r>
+      <w:proofErr w:type="spellEnd"/>
+      <w:r>
+        <w:rPr>
+          <w:rFonts w:asciiTheme="minorHAnsi" w:hAnsiTheme="minorHAnsi" w:cstheme="minorHAnsi"/>
+          <w:b/>
+        </w:rPr>
+        <w:t>&gt;</w:t>
+      </w:r>
+      <w:r>
+        <w:rPr>
+          <w:rFonts w:asciiTheme="minorHAnsi" w:hAnsiTheme="minorHAnsi" w:cstheme="minorHAnsi"/>
+        </w:rPr>
+        <w:t xml:space="preserve"> and are encoded in standard utf-8 format.  The root </w:t>
+      </w:r>
+      <w:proofErr w:type="spellStart"/>
+      <w:r>
+        <w:rPr>
+          <w:rFonts w:asciiTheme="minorHAnsi" w:hAnsiTheme="minorHAnsi" w:cstheme="minorHAnsi"/>
+        </w:rPr>
+        <w:t>opbm</w:t>
+      </w:r>
+      <w:proofErr w:type="spellEnd"/>
+      <w:r>
+        <w:rPr>
+          <w:rFonts w:asciiTheme="minorHAnsi" w:hAnsiTheme="minorHAnsi" w:cstheme="minorHAnsi"/>
+        </w:rPr>
+        <w:t xml:space="preserve"> tag signifies the XML file is an OPBM file.  From there, the internal tags vary by file, but their syntax should be consistent throughout each file, meaning everything in edits.xml will look like an edits.xml entry, etc.</w:t>
       </w:r>
     </w:p>
     <w:p>
@@ -1532,7 +1672,23 @@
           <w:rFonts w:asciiTheme="minorHAnsi" w:hAnsiTheme="minorHAnsi" w:cstheme="minorHAnsi"/>
         </w:rPr>
         <w:lastRenderedPageBreak/>
-        <w:t>(lessthan)</w:t>
+        <w:t>(</w:t>
+      </w:r>
+      <w:proofErr w:type="spellStart"/>
+      <w:proofErr w:type="gramStart"/>
+      <w:r>
+        <w:rPr>
+          <w:rFonts w:asciiTheme="minorHAnsi" w:hAnsiTheme="minorHAnsi" w:cstheme="minorHAnsi"/>
+        </w:rPr>
+        <w:t>lessthan</w:t>
+      </w:r>
+      <w:proofErr w:type="spellEnd"/>
+      <w:proofErr w:type="gramEnd"/>
+      <w:r>
+        <w:rPr>
+          <w:rFonts w:asciiTheme="minorHAnsi" w:hAnsiTheme="minorHAnsi" w:cstheme="minorHAnsi"/>
+        </w:rPr>
+        <w:t>)</w:t>
       </w:r>
       <w:r>
         <w:rPr>
@@ -1559,7 +1715,23 @@
         <w:rPr>
           <w:rFonts w:asciiTheme="minorHAnsi" w:hAnsiTheme="minorHAnsi" w:cstheme="minorHAnsi"/>
         </w:rPr>
-        <w:t>(greaterthan)</w:t>
+        <w:t>(</w:t>
+      </w:r>
+      <w:proofErr w:type="spellStart"/>
+      <w:proofErr w:type="gramStart"/>
+      <w:r>
+        <w:rPr>
+          <w:rFonts w:asciiTheme="minorHAnsi" w:hAnsiTheme="minorHAnsi" w:cstheme="minorHAnsi"/>
+        </w:rPr>
+        <w:t>greaterthan</w:t>
+      </w:r>
+      <w:proofErr w:type="spellEnd"/>
+      <w:proofErr w:type="gramEnd"/>
+      <w:r>
+        <w:rPr>
+          <w:rFonts w:asciiTheme="minorHAnsi" w:hAnsiTheme="minorHAnsi" w:cstheme="minorHAnsi"/>
+        </w:rPr>
+        <w:t>)</w:t>
       </w:r>
       <w:r>
         <w:rPr>
@@ -1586,7 +1758,21 @@
         <w:rPr>
           <w:rFonts w:asciiTheme="minorHAnsi" w:hAnsiTheme="minorHAnsi" w:cstheme="minorHAnsi"/>
         </w:rPr>
-        <w:t>(equals)</w:t>
+        <w:t>(</w:t>
+      </w:r>
+      <w:proofErr w:type="gramStart"/>
+      <w:r>
+        <w:rPr>
+          <w:rFonts w:asciiTheme="minorHAnsi" w:hAnsiTheme="minorHAnsi" w:cstheme="minorHAnsi"/>
+        </w:rPr>
+        <w:t>equals</w:t>
+      </w:r>
+      <w:proofErr w:type="gramEnd"/>
+      <w:r>
+        <w:rPr>
+          <w:rFonts w:asciiTheme="minorHAnsi" w:hAnsiTheme="minorHAnsi" w:cstheme="minorHAnsi"/>
+        </w:rPr>
+        <w:t>)</w:t>
       </w:r>
       <w:r>
         <w:rPr>
@@ -1613,7 +1799,21 @@
         <w:rPr>
           <w:rFonts w:asciiTheme="minorHAnsi" w:hAnsiTheme="minorHAnsi" w:cstheme="minorHAnsi"/>
         </w:rPr>
-        <w:t>(ampersand)</w:t>
+        <w:t>(</w:t>
+      </w:r>
+      <w:proofErr w:type="gramStart"/>
+      <w:r>
+        <w:rPr>
+          <w:rFonts w:asciiTheme="minorHAnsi" w:hAnsiTheme="minorHAnsi" w:cstheme="minorHAnsi"/>
+        </w:rPr>
+        <w:t>ampersand</w:t>
+      </w:r>
+      <w:proofErr w:type="gramEnd"/>
+      <w:r>
+        <w:rPr>
+          <w:rFonts w:asciiTheme="minorHAnsi" w:hAnsiTheme="minorHAnsi" w:cstheme="minorHAnsi"/>
+        </w:rPr>
+        <w:t>)</w:t>
       </w:r>
       <w:r>
         <w:rPr>
@@ -1640,7 +1840,21 @@
         <w:rPr>
           <w:rFonts w:asciiTheme="minorHAnsi" w:hAnsiTheme="minorHAnsi" w:cstheme="minorHAnsi"/>
         </w:rPr>
-        <w:t>(caret)</w:t>
+        <w:t>(</w:t>
+      </w:r>
+      <w:proofErr w:type="gramStart"/>
+      <w:r>
+        <w:rPr>
+          <w:rFonts w:asciiTheme="minorHAnsi" w:hAnsiTheme="minorHAnsi" w:cstheme="minorHAnsi"/>
+        </w:rPr>
+        <w:t>caret</w:t>
+      </w:r>
+      <w:proofErr w:type="gramEnd"/>
+      <w:r>
+        <w:rPr>
+          <w:rFonts w:asciiTheme="minorHAnsi" w:hAnsiTheme="minorHAnsi" w:cstheme="minorHAnsi"/>
+        </w:rPr>
+        <w:t>)</w:t>
       </w:r>
       <w:r>
         <w:rPr>
@@ -1673,7 +1887,21 @@
         <w:rPr>
           <w:rFonts w:asciiTheme="minorHAnsi" w:hAnsiTheme="minorHAnsi" w:cstheme="minorHAnsi"/>
         </w:rPr>
-        <w:t>(percent)</w:t>
+        <w:t>(</w:t>
+      </w:r>
+      <w:proofErr w:type="gramStart"/>
+      <w:r>
+        <w:rPr>
+          <w:rFonts w:asciiTheme="minorHAnsi" w:hAnsiTheme="minorHAnsi" w:cstheme="minorHAnsi"/>
+        </w:rPr>
+        <w:t>percent</w:t>
+      </w:r>
+      <w:proofErr w:type="gramEnd"/>
+      <w:r>
+        <w:rPr>
+          <w:rFonts w:asciiTheme="minorHAnsi" w:hAnsiTheme="minorHAnsi" w:cstheme="minorHAnsi"/>
+        </w:rPr>
+        <w:t>)</w:t>
       </w:r>
       <w:r>
         <w:rPr>
@@ -1700,7 +1928,23 @@
         <w:rPr>
           <w:rFonts w:asciiTheme="minorHAnsi" w:hAnsiTheme="minorHAnsi" w:cstheme="minorHAnsi"/>
         </w:rPr>
-        <w:t>(poundsign)</w:t>
+        <w:t>(</w:t>
+      </w:r>
+      <w:proofErr w:type="spellStart"/>
+      <w:proofErr w:type="gramStart"/>
+      <w:r>
+        <w:rPr>
+          <w:rFonts w:asciiTheme="minorHAnsi" w:hAnsiTheme="minorHAnsi" w:cstheme="minorHAnsi"/>
+        </w:rPr>
+        <w:t>poundsign</w:t>
+      </w:r>
+      <w:proofErr w:type="spellEnd"/>
+      <w:proofErr w:type="gramEnd"/>
+      <w:r>
+        <w:rPr>
+          <w:rFonts w:asciiTheme="minorHAnsi" w:hAnsiTheme="minorHAnsi" w:cstheme="minorHAnsi"/>
+        </w:rPr>
+        <w:t>)</w:t>
       </w:r>
       <w:r>
         <w:rPr>
@@ -1727,7 +1971,23 @@
         <w:rPr>
           <w:rFonts w:asciiTheme="minorHAnsi" w:hAnsiTheme="minorHAnsi" w:cstheme="minorHAnsi"/>
         </w:rPr>
-        <w:t>(atsign)</w:t>
+        <w:t>(</w:t>
+      </w:r>
+      <w:proofErr w:type="spellStart"/>
+      <w:proofErr w:type="gramStart"/>
+      <w:r>
+        <w:rPr>
+          <w:rFonts w:asciiTheme="minorHAnsi" w:hAnsiTheme="minorHAnsi" w:cstheme="minorHAnsi"/>
+        </w:rPr>
+        <w:t>atsign</w:t>
+      </w:r>
+      <w:proofErr w:type="spellEnd"/>
+      <w:proofErr w:type="gramEnd"/>
+      <w:r>
+        <w:rPr>
+          <w:rFonts w:asciiTheme="minorHAnsi" w:hAnsiTheme="minorHAnsi" w:cstheme="minorHAnsi"/>
+        </w:rPr>
+        <w:t>)</w:t>
       </w:r>
       <w:r>
         <w:rPr>
@@ -1755,7 +2015,23 @@
           <w:rFonts w:asciiTheme="minorHAnsi" w:hAnsiTheme="minorHAnsi" w:cstheme="minorHAnsi"/>
         </w:rPr>
         <w:lastRenderedPageBreak/>
-        <w:t>(exclamationpoint)</w:t>
+        <w:t>(</w:t>
+      </w:r>
+      <w:proofErr w:type="spellStart"/>
+      <w:proofErr w:type="gramStart"/>
+      <w:r>
+        <w:rPr>
+          <w:rFonts w:asciiTheme="minorHAnsi" w:hAnsiTheme="minorHAnsi" w:cstheme="minorHAnsi"/>
+        </w:rPr>
+        <w:t>exclamationpoint</w:t>
+      </w:r>
+      <w:proofErr w:type="spellEnd"/>
+      <w:proofErr w:type="gramEnd"/>
+      <w:r>
+        <w:rPr>
+          <w:rFonts w:asciiTheme="minorHAnsi" w:hAnsiTheme="minorHAnsi" w:cstheme="minorHAnsi"/>
+        </w:rPr>
+        <w:t>)</w:t>
       </w:r>
       <w:r>
         <w:rPr>
@@ -1776,7 +2052,21 @@
         <w:rPr>
           <w:rFonts w:asciiTheme="minorHAnsi" w:hAnsiTheme="minorHAnsi" w:cstheme="minorHAnsi"/>
         </w:rPr>
-        <w:t>(tilde)</w:t>
+        <w:t>(</w:t>
+      </w:r>
+      <w:proofErr w:type="gramStart"/>
+      <w:r>
+        <w:rPr>
+          <w:rFonts w:asciiTheme="minorHAnsi" w:hAnsiTheme="minorHAnsi" w:cstheme="minorHAnsi"/>
+        </w:rPr>
+        <w:t>tilde</w:t>
+      </w:r>
+      <w:proofErr w:type="gramEnd"/>
+      <w:r>
+        <w:rPr>
+          <w:rFonts w:asciiTheme="minorHAnsi" w:hAnsiTheme="minorHAnsi" w:cstheme="minorHAnsi"/>
+        </w:rPr>
+        <w:t>)</w:t>
       </w:r>
       <w:r>
         <w:rPr>
@@ -1809,7 +2099,23 @@
         <w:rPr>
           <w:rFonts w:asciiTheme="minorHAnsi" w:hAnsiTheme="minorHAnsi" w:cstheme="minorHAnsi"/>
         </w:rPr>
-        <w:t>(singlequote)</w:t>
+        <w:t>(</w:t>
+      </w:r>
+      <w:proofErr w:type="spellStart"/>
+      <w:proofErr w:type="gramStart"/>
+      <w:r>
+        <w:rPr>
+          <w:rFonts w:asciiTheme="minorHAnsi" w:hAnsiTheme="minorHAnsi" w:cstheme="minorHAnsi"/>
+        </w:rPr>
+        <w:t>singlequote</w:t>
+      </w:r>
+      <w:proofErr w:type="spellEnd"/>
+      <w:proofErr w:type="gramEnd"/>
+      <w:r>
+        <w:rPr>
+          <w:rFonts w:asciiTheme="minorHAnsi" w:hAnsiTheme="minorHAnsi" w:cstheme="minorHAnsi"/>
+        </w:rPr>
+        <w:t>)</w:t>
       </w:r>
       <w:r>
         <w:rPr>
@@ -1836,7 +2142,23 @@
         <w:rPr>
           <w:rFonts w:asciiTheme="minorHAnsi" w:hAnsiTheme="minorHAnsi" w:cstheme="minorHAnsi"/>
         </w:rPr>
-        <w:t>(doublequote)</w:t>
+        <w:t>(</w:t>
+      </w:r>
+      <w:proofErr w:type="spellStart"/>
+      <w:proofErr w:type="gramStart"/>
+      <w:r>
+        <w:rPr>
+          <w:rFonts w:asciiTheme="minorHAnsi" w:hAnsiTheme="minorHAnsi" w:cstheme="minorHAnsi"/>
+        </w:rPr>
+        <w:t>doublequote</w:t>
+      </w:r>
+      <w:proofErr w:type="spellEnd"/>
+      <w:proofErr w:type="gramEnd"/>
+      <w:r>
+        <w:rPr>
+          <w:rFonts w:asciiTheme="minorHAnsi" w:hAnsiTheme="minorHAnsi" w:cstheme="minorHAnsi"/>
+        </w:rPr>
+        <w:t>)</w:t>
       </w:r>
       <w:r>
         <w:rPr>
@@ -1863,7 +2185,21 @@
         <w:rPr>
           <w:rFonts w:asciiTheme="minorHAnsi" w:hAnsiTheme="minorHAnsi" w:cstheme="minorHAnsi"/>
         </w:rPr>
-        <w:t>(hyphen)</w:t>
+        <w:t>(</w:t>
+      </w:r>
+      <w:proofErr w:type="gramStart"/>
+      <w:r>
+        <w:rPr>
+          <w:rFonts w:asciiTheme="minorHAnsi" w:hAnsiTheme="minorHAnsi" w:cstheme="minorHAnsi"/>
+        </w:rPr>
+        <w:t>hyphen</w:t>
+      </w:r>
+      <w:proofErr w:type="gramEnd"/>
+      <w:r>
+        <w:rPr>
+          <w:rFonts w:asciiTheme="minorHAnsi" w:hAnsiTheme="minorHAnsi" w:cstheme="minorHAnsi"/>
+        </w:rPr>
+        <w:t>)</w:t>
       </w:r>
       <w:r>
         <w:rPr>
@@ -1890,7 +2226,21 @@
         <w:rPr>
           <w:rFonts w:asciiTheme="minorHAnsi" w:hAnsiTheme="minorHAnsi" w:cstheme="minorHAnsi"/>
         </w:rPr>
-        <w:t>(plus)</w:t>
+        <w:t>(</w:t>
+      </w:r>
+      <w:proofErr w:type="gramStart"/>
+      <w:r>
+        <w:rPr>
+          <w:rFonts w:asciiTheme="minorHAnsi" w:hAnsiTheme="minorHAnsi" w:cstheme="minorHAnsi"/>
+        </w:rPr>
+        <w:t>plus</w:t>
+      </w:r>
+      <w:proofErr w:type="gramEnd"/>
+      <w:r>
+        <w:rPr>
+          <w:rFonts w:asciiTheme="minorHAnsi" w:hAnsiTheme="minorHAnsi" w:cstheme="minorHAnsi"/>
+        </w:rPr>
+        <w:t>)</w:t>
       </w:r>
       <w:r>
         <w:rPr>
@@ -1923,7 +2273,23 @@
         <w:rPr>
           <w:rFonts w:asciiTheme="minorHAnsi" w:hAnsiTheme="minorHAnsi" w:cstheme="minorHAnsi"/>
         </w:rPr>
-        <w:t>(leftbracket)</w:t>
+        <w:t>(</w:t>
+      </w:r>
+      <w:proofErr w:type="spellStart"/>
+      <w:proofErr w:type="gramStart"/>
+      <w:r>
+        <w:rPr>
+          <w:rFonts w:asciiTheme="minorHAnsi" w:hAnsiTheme="minorHAnsi" w:cstheme="minorHAnsi"/>
+        </w:rPr>
+        <w:t>leftbracket</w:t>
+      </w:r>
+      <w:proofErr w:type="spellEnd"/>
+      <w:proofErr w:type="gramEnd"/>
+      <w:r>
+        <w:rPr>
+          <w:rFonts w:asciiTheme="minorHAnsi" w:hAnsiTheme="minorHAnsi" w:cstheme="minorHAnsi"/>
+        </w:rPr>
+        <w:t>)</w:t>
       </w:r>
       <w:r>
         <w:rPr>
@@ -1950,7 +2316,23 @@
         <w:rPr>
           <w:rFonts w:asciiTheme="minorHAnsi" w:hAnsiTheme="minorHAnsi" w:cstheme="minorHAnsi"/>
         </w:rPr>
-        <w:t>(rightbracket)</w:t>
+        <w:t>(</w:t>
+      </w:r>
+      <w:proofErr w:type="spellStart"/>
+      <w:proofErr w:type="gramStart"/>
+      <w:r>
+        <w:rPr>
+          <w:rFonts w:asciiTheme="minorHAnsi" w:hAnsiTheme="minorHAnsi" w:cstheme="minorHAnsi"/>
+        </w:rPr>
+        <w:t>rightbracket</w:t>
+      </w:r>
+      <w:proofErr w:type="spellEnd"/>
+      <w:proofErr w:type="gramEnd"/>
+      <w:r>
+        <w:rPr>
+          <w:rFonts w:asciiTheme="minorHAnsi" w:hAnsiTheme="minorHAnsi" w:cstheme="minorHAnsi"/>
+        </w:rPr>
+        <w:t>)</w:t>
       </w:r>
       <w:r>
         <w:rPr>
@@ -1978,7 +2360,23 @@
           <w:rFonts w:asciiTheme="minorHAnsi" w:hAnsiTheme="minorHAnsi" w:cstheme="minorHAnsi"/>
         </w:rPr>
         <w:lastRenderedPageBreak/>
-        <w:t>(leftbrace)</w:t>
+        <w:t>(</w:t>
+      </w:r>
+      <w:proofErr w:type="spellStart"/>
+      <w:proofErr w:type="gramStart"/>
+      <w:r>
+        <w:rPr>
+          <w:rFonts w:asciiTheme="minorHAnsi" w:hAnsiTheme="minorHAnsi" w:cstheme="minorHAnsi"/>
+        </w:rPr>
+        <w:t>leftbrace</w:t>
+      </w:r>
+      <w:proofErr w:type="spellEnd"/>
+      <w:proofErr w:type="gramEnd"/>
+      <w:r>
+        <w:rPr>
+          <w:rFonts w:asciiTheme="minorHAnsi" w:hAnsiTheme="minorHAnsi" w:cstheme="minorHAnsi"/>
+        </w:rPr>
+        <w:t>)</w:t>
       </w:r>
       <w:r>
         <w:rPr>
@@ -2005,7 +2403,23 @@
         <w:rPr>
           <w:rFonts w:asciiTheme="minorHAnsi" w:hAnsiTheme="minorHAnsi" w:cstheme="minorHAnsi"/>
         </w:rPr>
-        <w:t>(rightbrace)</w:t>
+        <w:t>(</w:t>
+      </w:r>
+      <w:proofErr w:type="spellStart"/>
+      <w:proofErr w:type="gramStart"/>
+      <w:r>
+        <w:rPr>
+          <w:rFonts w:asciiTheme="minorHAnsi" w:hAnsiTheme="minorHAnsi" w:cstheme="minorHAnsi"/>
+        </w:rPr>
+        <w:t>rightbrace</w:t>
+      </w:r>
+      <w:proofErr w:type="spellEnd"/>
+      <w:proofErr w:type="gramEnd"/>
+      <w:r>
+        <w:rPr>
+          <w:rFonts w:asciiTheme="minorHAnsi" w:hAnsiTheme="minorHAnsi" w:cstheme="minorHAnsi"/>
+        </w:rPr>
+        <w:t>)</w:t>
       </w:r>
       <w:r>
         <w:rPr>
@@ -2032,7 +2446,21 @@
         <w:rPr>
           <w:rFonts w:asciiTheme="minorHAnsi" w:hAnsiTheme="minorHAnsi" w:cstheme="minorHAnsi"/>
         </w:rPr>
-        <w:t>(asterisk)</w:t>
+        <w:t>(</w:t>
+      </w:r>
+      <w:proofErr w:type="gramStart"/>
+      <w:r>
+        <w:rPr>
+          <w:rFonts w:asciiTheme="minorHAnsi" w:hAnsiTheme="minorHAnsi" w:cstheme="minorHAnsi"/>
+        </w:rPr>
+        <w:t>asterisk</w:t>
+      </w:r>
+      <w:proofErr w:type="gramEnd"/>
+      <w:r>
+        <w:rPr>
+          <w:rFonts w:asciiTheme="minorHAnsi" w:hAnsiTheme="minorHAnsi" w:cstheme="minorHAnsi"/>
+        </w:rPr>
+        <w:t>)</w:t>
       </w:r>
       <w:r>
         <w:rPr>
@@ -2059,7 +2487,21 @@
         <w:rPr>
           <w:rFonts w:asciiTheme="minorHAnsi" w:hAnsiTheme="minorHAnsi" w:cstheme="minorHAnsi"/>
         </w:rPr>
-        <w:t>(backslash)</w:t>
+        <w:t>(</w:t>
+      </w:r>
+      <w:proofErr w:type="gramStart"/>
+      <w:r>
+        <w:rPr>
+          <w:rFonts w:asciiTheme="minorHAnsi" w:hAnsiTheme="minorHAnsi" w:cstheme="minorHAnsi"/>
+        </w:rPr>
+        <w:t>backslash</w:t>
+      </w:r>
+      <w:proofErr w:type="gramEnd"/>
+      <w:r>
+        <w:rPr>
+          <w:rFonts w:asciiTheme="minorHAnsi" w:hAnsiTheme="minorHAnsi" w:cstheme="minorHAnsi"/>
+        </w:rPr>
+        <w:t>)</w:t>
       </w:r>
       <w:r>
         <w:rPr>
@@ -2086,7 +2528,21 @@
         <w:rPr>
           <w:rFonts w:asciiTheme="minorHAnsi" w:hAnsiTheme="minorHAnsi" w:cstheme="minorHAnsi"/>
         </w:rPr>
-        <w:t>(slash)</w:t>
+        <w:t>(</w:t>
+      </w:r>
+      <w:proofErr w:type="gramStart"/>
+      <w:r>
+        <w:rPr>
+          <w:rFonts w:asciiTheme="minorHAnsi" w:hAnsiTheme="minorHAnsi" w:cstheme="minorHAnsi"/>
+        </w:rPr>
+        <w:t>slash</w:t>
+      </w:r>
+      <w:proofErr w:type="gramEnd"/>
+      <w:r>
+        <w:rPr>
+          <w:rFonts w:asciiTheme="minorHAnsi" w:hAnsiTheme="minorHAnsi" w:cstheme="minorHAnsi"/>
+        </w:rPr>
+        <w:t>)</w:t>
       </w:r>
       <w:r>
         <w:rPr>
@@ -2119,7 +2575,21 @@
         <w:rPr>
           <w:rFonts w:asciiTheme="minorHAnsi" w:hAnsiTheme="minorHAnsi" w:cstheme="minorHAnsi"/>
         </w:rPr>
-        <w:t>(colon)</w:t>
+        <w:t>(</w:t>
+      </w:r>
+      <w:proofErr w:type="gramStart"/>
+      <w:r>
+        <w:rPr>
+          <w:rFonts w:asciiTheme="minorHAnsi" w:hAnsiTheme="minorHAnsi" w:cstheme="minorHAnsi"/>
+        </w:rPr>
+        <w:t>colon</w:t>
+      </w:r>
+      <w:proofErr w:type="gramEnd"/>
+      <w:r>
+        <w:rPr>
+          <w:rFonts w:asciiTheme="minorHAnsi" w:hAnsiTheme="minorHAnsi" w:cstheme="minorHAnsi"/>
+        </w:rPr>
+        <w:t>)</w:t>
       </w:r>
       <w:r>
         <w:rPr>
@@ -2152,7 +2622,21 @@
         <w:rPr>
           <w:rFonts w:asciiTheme="minorHAnsi" w:hAnsiTheme="minorHAnsi" w:cstheme="minorHAnsi"/>
         </w:rPr>
-        <w:t>(semicolon)</w:t>
+        <w:t>(</w:t>
+      </w:r>
+      <w:proofErr w:type="gramStart"/>
+      <w:r>
+        <w:rPr>
+          <w:rFonts w:asciiTheme="minorHAnsi" w:hAnsiTheme="minorHAnsi" w:cstheme="minorHAnsi"/>
+        </w:rPr>
+        <w:t>semicolon</w:t>
+      </w:r>
+      <w:proofErr w:type="gramEnd"/>
+      <w:r>
+        <w:rPr>
+          <w:rFonts w:asciiTheme="minorHAnsi" w:hAnsiTheme="minorHAnsi" w:cstheme="minorHAnsi"/>
+        </w:rPr>
+        <w:t>)</w:t>
       </w:r>
       <w:r>
         <w:rPr>
@@ -2229,7 +2713,63 @@
         <w:rPr>
           <w:rFonts w:asciiTheme="minorHAnsi" w:hAnsiTheme="minorHAnsi" w:cstheme="minorHAnsi"/>
         </w:rPr>
-        <w:t>This file contains elements which literally define what is edited on the OPBM input screens, where and how.  Its format should be very straight-forward to experienced developers.  However, it does contain some new concepts which may not be familiar to even experienced developers or users, such as a dot-reference to access data within scripts.xml, a variable foreach element clause in listbox and lookupbox controls which allow for relative edits (as a single listbox can contain multiple different types of input), and the use of a pound sign prefix to signal the editing of attributes.</w:t>
+        <w:t xml:space="preserve">This file contains elements which literally define what is edited on the OPBM input screens, where and how.  Its format should be very straight-forward to experienced developers.  However, it does contain some new concepts which may not be familiar to even experienced developers or users, such as a dot-reference to access data within scripts.xml, a variable </w:t>
+      </w:r>
+      <w:proofErr w:type="spellStart"/>
+      <w:r>
+        <w:rPr>
+          <w:rFonts w:asciiTheme="minorHAnsi" w:hAnsiTheme="minorHAnsi" w:cstheme="minorHAnsi"/>
+        </w:rPr>
+        <w:t>foreach</w:t>
+      </w:r>
+      <w:proofErr w:type="spellEnd"/>
+      <w:r>
+        <w:rPr>
+          <w:rFonts w:asciiTheme="minorHAnsi" w:hAnsiTheme="minorHAnsi" w:cstheme="minorHAnsi"/>
+        </w:rPr>
+        <w:t xml:space="preserve"> element clause in </w:t>
+      </w:r>
+      <w:proofErr w:type="spellStart"/>
+      <w:r>
+        <w:rPr>
+          <w:rFonts w:asciiTheme="minorHAnsi" w:hAnsiTheme="minorHAnsi" w:cstheme="minorHAnsi"/>
+        </w:rPr>
+        <w:t>listbox</w:t>
+      </w:r>
+      <w:proofErr w:type="spellEnd"/>
+      <w:r>
+        <w:rPr>
+          <w:rFonts w:asciiTheme="minorHAnsi" w:hAnsiTheme="minorHAnsi" w:cstheme="minorHAnsi"/>
+        </w:rPr>
+        <w:t xml:space="preserve"> and </w:t>
+      </w:r>
+      <w:proofErr w:type="spellStart"/>
+      <w:r>
+        <w:rPr>
+          <w:rFonts w:asciiTheme="minorHAnsi" w:hAnsiTheme="minorHAnsi" w:cstheme="minorHAnsi"/>
+        </w:rPr>
+        <w:t>lookupbox</w:t>
+      </w:r>
+      <w:proofErr w:type="spellEnd"/>
+      <w:r>
+        <w:rPr>
+          <w:rFonts w:asciiTheme="minorHAnsi" w:hAnsiTheme="minorHAnsi" w:cstheme="minorHAnsi"/>
+        </w:rPr>
+        <w:t xml:space="preserve"> controls which allow for relative edits (as a single </w:t>
+      </w:r>
+      <w:proofErr w:type="spellStart"/>
+      <w:r>
+        <w:rPr>
+          <w:rFonts w:asciiTheme="minorHAnsi" w:hAnsiTheme="minorHAnsi" w:cstheme="minorHAnsi"/>
+        </w:rPr>
+        <w:t>listbox</w:t>
+      </w:r>
+      <w:proofErr w:type="spellEnd"/>
+      <w:r>
+        <w:rPr>
+          <w:rFonts w:asciiTheme="minorHAnsi" w:hAnsiTheme="minorHAnsi" w:cstheme="minorHAnsi"/>
+        </w:rPr>
+        <w:t xml:space="preserve"> can contain multiple different types of input), and the use of a pound sign prefix to signal the editing of attributes.</w:t>
       </w:r>
     </w:p>
     <w:p>
@@ -2258,7 +2798,23 @@
           <w:rFonts w:asciiTheme="minorHAnsi" w:hAnsiTheme="minorHAnsi" w:cstheme="minorHAnsi"/>
           <w:b/>
         </w:rPr>
-        <w:t>{:field, prompt:}</w:t>
+        <w:t>{</w:t>
+      </w:r>
+      <w:proofErr w:type="gramStart"/>
+      <w:r>
+        <w:rPr>
+          <w:rFonts w:asciiTheme="minorHAnsi" w:hAnsiTheme="minorHAnsi" w:cstheme="minorHAnsi"/>
+          <w:b/>
+        </w:rPr>
+        <w:t>:field</w:t>
+      </w:r>
+      <w:proofErr w:type="gramEnd"/>
+      <w:r>
+        <w:rPr>
+          <w:rFonts w:asciiTheme="minorHAnsi" w:hAnsiTheme="minorHAnsi" w:cstheme="minorHAnsi"/>
+          <w:b/>
+        </w:rPr>
+        <w:t>, prompt:}</w:t>
       </w:r>
       <w:r>
         <w:rPr>
@@ -2314,7 +2870,35 @@
         <w:rPr>
           <w:rFonts w:asciiTheme="minorHAnsi" w:hAnsiTheme="minorHAnsi" w:cstheme="minorHAnsi"/>
         </w:rPr>
-        <w:t xml:space="preserve">All soft fields are contextual and appear and disappear as users navigate the Sequence of Operations fields lookupbox.  Within the edits.xml file a single line appears which tells OPBM to update the screen in this way: </w:t>
+        <w:t xml:space="preserve">All soft fields are contextual and appear and disappear as users navigate the Sequence of Operations </w:t>
+      </w:r>
+      <w:proofErr w:type="gramStart"/>
+      <w:r>
+        <w:rPr>
+          <w:rFonts w:asciiTheme="minorHAnsi" w:hAnsiTheme="minorHAnsi" w:cstheme="minorHAnsi"/>
+        </w:rPr>
+        <w:t>fields</w:t>
+      </w:r>
+      <w:proofErr w:type="gramEnd"/>
+      <w:r>
+        <w:rPr>
+          <w:rFonts w:asciiTheme="minorHAnsi" w:hAnsiTheme="minorHAnsi" w:cstheme="minorHAnsi"/>
+        </w:rPr>
+        <w:t xml:space="preserve"> </w:t>
+      </w:r>
+      <w:proofErr w:type="spellStart"/>
+      <w:r>
+        <w:rPr>
+          <w:rFonts w:asciiTheme="minorHAnsi" w:hAnsiTheme="minorHAnsi" w:cstheme="minorHAnsi"/>
+        </w:rPr>
+        <w:t>lookupbox</w:t>
+      </w:r>
+      <w:proofErr w:type="spellEnd"/>
+      <w:r>
+        <w:rPr>
+          <w:rFonts w:asciiTheme="minorHAnsi" w:hAnsiTheme="minorHAnsi" w:cstheme="minorHAnsi"/>
+        </w:rPr>
+        <w:t xml:space="preserve">.  Within the edits.xml file a single line appears which tells OPBM to update the screen in this way: </w:t>
       </w:r>
     </w:p>
     <w:p>
@@ -2338,7 +2922,23 @@
           <w:b/>
         </w:rPr>
         <w:tab/>
-        <w:t>&lt;options relativeto="elements"/&gt;</w:t>
+        <w:t xml:space="preserve">&lt;options </w:t>
+      </w:r>
+      <w:proofErr w:type="spellStart"/>
+      <w:r>
+        <w:rPr>
+          <w:rFonts w:ascii="Courier New" w:hAnsi="Courier New" w:cs="Courier New"/>
+          <w:b/>
+        </w:rPr>
+        <w:t>relativeto</w:t>
+      </w:r>
+      <w:proofErr w:type="spellEnd"/>
+      <w:r>
+        <w:rPr>
+          <w:rFonts w:ascii="Courier New" w:hAnsi="Courier New" w:cs="Courier New"/>
+          <w:b/>
+        </w:rPr>
+        <w:t>="elements"/&gt;</w:t>
       </w:r>
     </w:p>
     <w:p>
@@ -2458,14 +3058,44 @@
         <w:rPr>
           <w:rFonts w:asciiTheme="minorHAnsi" w:hAnsiTheme="minorHAnsi" w:cstheme="minorHAnsi"/>
         </w:rPr>
-        <w:t xml:space="preserve">In a similar way to the edit system, there are no hard-and-fast menus defined by OPBM.  Instead, the contents of panels.xml instructs OPBM on what to display and, based on user interaction, what command to perform.  The only requirement of panels.xml is a single left panel menu entry that must exist, called Main (not case sensitive).  </w:t>
+        <w:t xml:space="preserve">In a similar way to the edit system, there are no hard-and-fast menus defined by OPBM.  Instead, the </w:t>
+      </w:r>
+      <w:proofErr w:type="gramStart"/>
+      <w:r>
+        <w:rPr>
+          <w:rFonts w:asciiTheme="minorHAnsi" w:hAnsiTheme="minorHAnsi" w:cstheme="minorHAnsi"/>
+        </w:rPr>
+        <w:t>contents of panels.xml instructs</w:t>
+      </w:r>
+      <w:proofErr w:type="gramEnd"/>
+      <w:r>
+        <w:rPr>
+          <w:rFonts w:asciiTheme="minorHAnsi" w:hAnsiTheme="minorHAnsi" w:cstheme="minorHAnsi"/>
+        </w:rPr>
+        <w:t xml:space="preserve"> OPBM on what to display and, based on user interaction, what command to perform.  The only requirement of panels.xml is a single left panel menu entry that must exist, called Main (not case sensitive).  </w:t>
       </w:r>
       <w:r>
         <w:rPr>
           <w:rFonts w:asciiTheme="minorHAnsi" w:hAnsiTheme="minorHAnsi" w:cstheme="minorHAnsi"/>
           <w:i/>
         </w:rPr>
-        <w:t>Note:  This is similar to software programs needing a main() function.</w:t>
+        <w:t xml:space="preserve">Note:  This is similar to software programs needing a </w:t>
+      </w:r>
+      <w:proofErr w:type="gramStart"/>
+      <w:r>
+        <w:rPr>
+          <w:rFonts w:asciiTheme="minorHAnsi" w:hAnsiTheme="minorHAnsi" w:cstheme="minorHAnsi"/>
+          <w:i/>
+        </w:rPr>
+        <w:t>main(</w:t>
+      </w:r>
+      <w:proofErr w:type="gramEnd"/>
+      <w:r>
+        <w:rPr>
+          <w:rFonts w:asciiTheme="minorHAnsi" w:hAnsiTheme="minorHAnsi" w:cstheme="minorHAnsi"/>
+          <w:i/>
+        </w:rPr>
+        <w:t>) function.</w:t>
       </w:r>
     </w:p>
     <w:p>
@@ -2660,7 +3290,77 @@
         <w:rPr>
           <w:rFonts w:asciiTheme="minorHAnsi" w:hAnsiTheme="minorHAnsi" w:cstheme="minorHAnsi"/>
         </w:rPr>
-        <w:t xml:space="preserve">  Listboxes and Lookupboxes.  There’s a bug in the listbox and lookupbox controls which causes keyboard navigation (up/down arrows, page up/ page down) to not track properly.  On-screen data items will not be updated properly, and when they are stored back to the source file (as OPBM uses a WYSIWYG input model), it results in data being stored in the wrong field, overwriting the contents of another field, etc.</w:t>
+        <w:t xml:space="preserve">  </w:t>
+      </w:r>
+      <w:proofErr w:type="spellStart"/>
+      <w:r>
+        <w:rPr>
+          <w:rFonts w:asciiTheme="minorHAnsi" w:hAnsiTheme="minorHAnsi" w:cstheme="minorHAnsi"/>
+        </w:rPr>
+        <w:t>Listboxes</w:t>
+      </w:r>
+      <w:proofErr w:type="spellEnd"/>
+      <w:r>
+        <w:rPr>
+          <w:rFonts w:asciiTheme="minorHAnsi" w:hAnsiTheme="minorHAnsi" w:cstheme="minorHAnsi"/>
+        </w:rPr>
+        <w:t xml:space="preserve"> and </w:t>
+      </w:r>
+      <w:proofErr w:type="spellStart"/>
+      <w:r>
+        <w:rPr>
+          <w:rFonts w:asciiTheme="minorHAnsi" w:hAnsiTheme="minorHAnsi" w:cstheme="minorHAnsi"/>
+        </w:rPr>
+        <w:t>Lookupboxes</w:t>
+      </w:r>
+      <w:proofErr w:type="spellEnd"/>
+      <w:r>
+        <w:rPr>
+          <w:rFonts w:asciiTheme="minorHAnsi" w:hAnsiTheme="minorHAnsi" w:cstheme="minorHAnsi"/>
+        </w:rPr>
+        <w:t xml:space="preserve">.  There’s a bug in the </w:t>
+      </w:r>
+      <w:proofErr w:type="spellStart"/>
+      <w:r>
+        <w:rPr>
+          <w:rFonts w:asciiTheme="minorHAnsi" w:hAnsiTheme="minorHAnsi" w:cstheme="minorHAnsi"/>
+        </w:rPr>
+        <w:t>listbox</w:t>
+      </w:r>
+      <w:proofErr w:type="spellEnd"/>
+      <w:r>
+        <w:rPr>
+          <w:rFonts w:asciiTheme="minorHAnsi" w:hAnsiTheme="minorHAnsi" w:cstheme="minorHAnsi"/>
+        </w:rPr>
+        <w:t xml:space="preserve"> and </w:t>
+      </w:r>
+      <w:proofErr w:type="spellStart"/>
+      <w:r>
+        <w:rPr>
+          <w:rFonts w:asciiTheme="minorHAnsi" w:hAnsiTheme="minorHAnsi" w:cstheme="minorHAnsi"/>
+        </w:rPr>
+        <w:t>lookupbox</w:t>
+      </w:r>
+      <w:proofErr w:type="spellEnd"/>
+      <w:r>
+        <w:rPr>
+          <w:rFonts w:asciiTheme="minorHAnsi" w:hAnsiTheme="minorHAnsi" w:cstheme="minorHAnsi"/>
+        </w:rPr>
+        <w:t xml:space="preserve"> controls which causes keyboard navigation (up/down arrows, page up/ page down) to not track properly.  On-screen data items will not be updated properly, and when they are stored back to the source file (as OPBM uses a WYSIWYG input model)</w:t>
+      </w:r>
+      <w:proofErr w:type="gramStart"/>
+      <w:r>
+        <w:rPr>
+          <w:rFonts w:asciiTheme="minorHAnsi" w:hAnsiTheme="minorHAnsi" w:cstheme="minorHAnsi"/>
+        </w:rPr>
+        <w:t>,</w:t>
+      </w:r>
+      <w:proofErr w:type="gramEnd"/>
+      <w:r>
+        <w:rPr>
+          <w:rFonts w:asciiTheme="minorHAnsi" w:hAnsiTheme="minorHAnsi" w:cstheme="minorHAnsi"/>
+        </w:rPr>
+        <w:t xml:space="preserve"> it results in data being stored in the wrong field, overwriting the contents of another field, etc.</w:t>
       </w:r>
     </w:p>
     <w:p>
@@ -2681,7 +3381,35 @@
         <w:rPr>
           <w:rFonts w:asciiTheme="minorHAnsi" w:hAnsiTheme="minorHAnsi" w:cstheme="minorHAnsi"/>
         </w:rPr>
-        <w:t xml:space="preserve">  Use only the mouse to select listbox and lookupbox items.</w:t>
+        <w:t xml:space="preserve">  Use only the mouse to select </w:t>
+      </w:r>
+      <w:proofErr w:type="spellStart"/>
+      <w:r>
+        <w:rPr>
+          <w:rFonts w:asciiTheme="minorHAnsi" w:hAnsiTheme="minorHAnsi" w:cstheme="minorHAnsi"/>
+        </w:rPr>
+        <w:t>listbox</w:t>
+      </w:r>
+      <w:proofErr w:type="spellEnd"/>
+      <w:r>
+        <w:rPr>
+          <w:rFonts w:asciiTheme="minorHAnsi" w:hAnsiTheme="minorHAnsi" w:cstheme="minorHAnsi"/>
+        </w:rPr>
+        <w:t xml:space="preserve"> and </w:t>
+      </w:r>
+      <w:proofErr w:type="spellStart"/>
+      <w:r>
+        <w:rPr>
+          <w:rFonts w:asciiTheme="minorHAnsi" w:hAnsiTheme="minorHAnsi" w:cstheme="minorHAnsi"/>
+        </w:rPr>
+        <w:t>lookupbox</w:t>
+      </w:r>
+      <w:proofErr w:type="spellEnd"/>
+      <w:r>
+        <w:rPr>
+          <w:rFonts w:asciiTheme="minorHAnsi" w:hAnsiTheme="minorHAnsi" w:cstheme="minorHAnsi"/>
+        </w:rPr>
+        <w:t xml:space="preserve"> items.</w:t>
       </w:r>
     </w:p>
     <w:p>
@@ -2723,7 +3451,35 @@
         <w:rPr>
           <w:rFonts w:asciiTheme="minorHAnsi" w:hAnsiTheme="minorHAnsi" w:cstheme="minorHAnsi"/>
         </w:rPr>
-        <w:t xml:space="preserve"> recognize a changed input text field’s contents as actually being changed.  This occurs when the user navigates from a text field to a lookupbox or listbox.</w:t>
+        <w:t xml:space="preserve"> recognize a changed input text field’s contents as actually being changed.  This occurs when the user navigates from a text field to a </w:t>
+      </w:r>
+      <w:proofErr w:type="spellStart"/>
+      <w:r>
+        <w:rPr>
+          <w:rFonts w:asciiTheme="minorHAnsi" w:hAnsiTheme="minorHAnsi" w:cstheme="minorHAnsi"/>
+        </w:rPr>
+        <w:t>lookupbox</w:t>
+      </w:r>
+      <w:proofErr w:type="spellEnd"/>
+      <w:r>
+        <w:rPr>
+          <w:rFonts w:asciiTheme="minorHAnsi" w:hAnsiTheme="minorHAnsi" w:cstheme="minorHAnsi"/>
+        </w:rPr>
+        <w:t xml:space="preserve"> or </w:t>
+      </w:r>
+      <w:proofErr w:type="spellStart"/>
+      <w:r>
+        <w:rPr>
+          <w:rFonts w:asciiTheme="minorHAnsi" w:hAnsiTheme="minorHAnsi" w:cstheme="minorHAnsi"/>
+        </w:rPr>
+        <w:t>listbox</w:t>
+      </w:r>
+      <w:proofErr w:type="spellEnd"/>
+      <w:r>
+        <w:rPr>
+          <w:rFonts w:asciiTheme="minorHAnsi" w:hAnsiTheme="minorHAnsi" w:cstheme="minorHAnsi"/>
+        </w:rPr>
+        <w:t>.</w:t>
       </w:r>
     </w:p>
     <w:p>
@@ -2744,7 +3500,35 @@
         <w:rPr>
           <w:rFonts w:asciiTheme="minorHAnsi" w:hAnsiTheme="minorHAnsi" w:cstheme="minorHAnsi"/>
         </w:rPr>
-        <w:t xml:space="preserve">  Click on another input box or press the TAB key to leave the field before clicking a listbox or lookupbox.</w:t>
+        <w:t xml:space="preserve">  Click on another input box or press the TAB key to leave the field before clicking a </w:t>
+      </w:r>
+      <w:proofErr w:type="spellStart"/>
+      <w:r>
+        <w:rPr>
+          <w:rFonts w:asciiTheme="minorHAnsi" w:hAnsiTheme="minorHAnsi" w:cstheme="minorHAnsi"/>
+        </w:rPr>
+        <w:t>listbox</w:t>
+      </w:r>
+      <w:proofErr w:type="spellEnd"/>
+      <w:r>
+        <w:rPr>
+          <w:rFonts w:asciiTheme="minorHAnsi" w:hAnsiTheme="minorHAnsi" w:cstheme="minorHAnsi"/>
+        </w:rPr>
+        <w:t xml:space="preserve"> or </w:t>
+      </w:r>
+      <w:proofErr w:type="spellStart"/>
+      <w:r>
+        <w:rPr>
+          <w:rFonts w:asciiTheme="minorHAnsi" w:hAnsiTheme="minorHAnsi" w:cstheme="minorHAnsi"/>
+        </w:rPr>
+        <w:t>lookupbox</w:t>
+      </w:r>
+      <w:proofErr w:type="spellEnd"/>
+      <w:r>
+        <w:rPr>
+          <w:rFonts w:asciiTheme="minorHAnsi" w:hAnsiTheme="minorHAnsi" w:cstheme="minorHAnsi"/>
+        </w:rPr>
+        <w:t>.</w:t>
       </w:r>
     </w:p>
     <w:p>
@@ -2773,7 +3557,21 @@
         <w:rPr>
           <w:rFonts w:asciiTheme="minorHAnsi" w:hAnsiTheme="minorHAnsi" w:cstheme="minorHAnsi"/>
         </w:rPr>
-        <w:t xml:space="preserve">  Menu navigation.  There are time when clicking the “Home” link that the edit screen displayed on the screen will not disappear.  When this happens no other edits can be displayed because they’ll be interfered with by the one which remained.</w:t>
+        <w:t xml:space="preserve">  Menu navigation.  There </w:t>
+      </w:r>
+      <w:proofErr w:type="gramStart"/>
+      <w:r>
+        <w:rPr>
+          <w:rFonts w:asciiTheme="minorHAnsi" w:hAnsiTheme="minorHAnsi" w:cstheme="minorHAnsi"/>
+        </w:rPr>
+        <w:t>are time</w:t>
+      </w:r>
+      <w:proofErr w:type="gramEnd"/>
+      <w:r>
+        <w:rPr>
+          <w:rFonts w:asciiTheme="minorHAnsi" w:hAnsiTheme="minorHAnsi" w:cstheme="minorHAnsi"/>
+        </w:rPr>
+        <w:t xml:space="preserve"> when clicking the “Home” link that the edit screen displayed on the screen will not disappear.  When this happens no other edits can be displayed because they’ll be interfered with by the one which remained.</w:t>
       </w:r>
     </w:p>
     <w:p>
@@ -2795,162 +3593,6 @@
           <w:rFonts w:asciiTheme="minorHAnsi" w:hAnsiTheme="minorHAnsi" w:cstheme="minorHAnsi"/>
         </w:rPr>
         <w:t xml:space="preserve">  Use the “Back” button, or close the app and re-launch if it occurs.</w:t>
-      </w:r>
-    </w:p>
-    <w:p>
-      <w:pPr>
-        <w:spacing w:after="0"/>
-        <w:rPr>
-          <w:rFonts w:asciiTheme="minorHAnsi" w:hAnsiTheme="minorHAnsi" w:cstheme="minorHAnsi"/>
-        </w:rPr>
-      </w:pPr>
-    </w:p>
-    <w:p>
-      <w:pPr>
-        <w:spacing w:after="0"/>
-        <w:rPr>
-          <w:rFonts w:asciiTheme="minorHAnsi" w:hAnsiTheme="minorHAnsi" w:cstheme="minorHAnsi"/>
-        </w:rPr>
-      </w:pPr>
-      <w:r>
-        <w:rPr>
-          <w:rFonts w:asciiTheme="minorHAnsi" w:hAnsiTheme="minorHAnsi" w:cstheme="minorHAnsi"/>
-          <w:b/>
-        </w:rPr>
-        <w:t>Errata:</w:t>
-      </w:r>
-      <w:r>
-        <w:rPr>
-          <w:rFonts w:asciiTheme="minorHAnsi" w:hAnsiTheme="minorHAnsi" w:cstheme="minorHAnsi"/>
-        </w:rPr>
-        <w:t xml:space="preserve">  Screen items not linked.  There are some main menu items which are not linked to code underneath.  They were created as placeholders and do not function when clicked, such as all of the Options items.</w:t>
-      </w:r>
-    </w:p>
-    <w:p>
-      <w:pPr>
-        <w:spacing w:after="0"/>
-        <w:rPr>
-          <w:rFonts w:asciiTheme="minorHAnsi" w:hAnsiTheme="minorHAnsi" w:cstheme="minorHAnsi"/>
-        </w:rPr>
-      </w:pPr>
-      <w:r>
-        <w:rPr>
-          <w:rFonts w:asciiTheme="minorHAnsi" w:hAnsiTheme="minorHAnsi" w:cstheme="minorHAnsi"/>
-          <w:b/>
-        </w:rPr>
-        <w:t>Workaround:</w:t>
-      </w:r>
-      <w:r>
-        <w:rPr>
-          <w:rFonts w:asciiTheme="minorHAnsi" w:hAnsiTheme="minorHAnsi" w:cstheme="minorHAnsi"/>
-        </w:rPr>
-        <w:t xml:space="preserve">  None.  If clicked, they just won’t do anything.</w:t>
-      </w:r>
-    </w:p>
-    <w:p>
-      <w:pPr>
-        <w:spacing w:after="0"/>
-        <w:rPr>
-          <w:rFonts w:asciiTheme="minorHAnsi" w:hAnsiTheme="minorHAnsi" w:cstheme="minorHAnsi"/>
-        </w:rPr>
-      </w:pPr>
-    </w:p>
-    <w:p>
-      <w:pPr>
-        <w:spacing w:after="0"/>
-        <w:rPr>
-          <w:rFonts w:asciiTheme="minorHAnsi" w:hAnsiTheme="minorHAnsi" w:cstheme="minorHAnsi"/>
-        </w:rPr>
-      </w:pPr>
-      <w:r>
-        <w:rPr>
-          <w:rFonts w:asciiTheme="minorHAnsi" w:hAnsiTheme="minorHAnsi" w:cstheme="minorHAnsi"/>
-          <w:b/>
-        </w:rPr>
-        <w:t>Errata:</w:t>
-      </w:r>
-      <w:r>
-        <w:rPr>
-          <w:rFonts w:asciiTheme="minorHAnsi" w:hAnsiTheme="minorHAnsi" w:cstheme="minorHAnsi"/>
-        </w:rPr>
-        <w:t xml:space="preserve">  Un-expanded special characters.  As indicated above, there are some characters stored in the XML files as special character expansions, such as = expanding to (equals).  There are times when the un-expanded form may appear in various fields.</w:t>
-      </w:r>
-    </w:p>
-    <w:p>
-      <w:pPr>
-        <w:spacing w:after="0"/>
-        <w:rPr>
-          <w:rFonts w:asciiTheme="minorHAnsi" w:hAnsiTheme="minorHAnsi" w:cstheme="minorHAnsi"/>
-        </w:rPr>
-      </w:pPr>
-      <w:r>
-        <w:rPr>
-          <w:rFonts w:asciiTheme="minorHAnsi" w:hAnsiTheme="minorHAnsi" w:cstheme="minorHAnsi"/>
-          <w:b/>
-        </w:rPr>
-        <w:t>Workaround:</w:t>
-      </w:r>
-      <w:r>
-        <w:rPr>
-          <w:rFonts w:asciiTheme="minorHAnsi" w:hAnsiTheme="minorHAnsi" w:cstheme="minorHAnsi"/>
-        </w:rPr>
-        <w:t xml:space="preserve">  None.  Should not affect anything.</w:t>
-      </w:r>
-      <w:r>
-        <w:rPr>
-          <w:rFonts w:asciiTheme="minorHAnsi" w:hAnsiTheme="minorHAnsi" w:cstheme="minorHAnsi"/>
-        </w:rPr>
-        <w:t xml:space="preserve">  When saved and re-loaded, will be corrected.</w:t>
-      </w:r>
-    </w:p>
-    <w:p>
-      <w:pPr>
-        <w:spacing w:after="0"/>
-        <w:rPr>
-          <w:rFonts w:asciiTheme="minorHAnsi" w:hAnsiTheme="minorHAnsi" w:cstheme="minorHAnsi"/>
-        </w:rPr>
-      </w:pPr>
-    </w:p>
-    <w:p>
-      <w:pPr>
-        <w:spacing w:after="0"/>
-        <w:rPr>
-          <w:rFonts w:asciiTheme="minorHAnsi" w:hAnsiTheme="minorHAnsi" w:cstheme="minorHAnsi"/>
-        </w:rPr>
-      </w:pPr>
-      <w:r>
-        <w:rPr>
-          <w:rFonts w:asciiTheme="minorHAnsi" w:hAnsiTheme="minorHAnsi" w:cstheme="minorHAnsi"/>
-          <w:b/>
-        </w:rPr>
-        <w:t>Errata:</w:t>
-      </w:r>
-      <w:r>
-        <w:rPr>
-          <w:rFonts w:asciiTheme="minorHAnsi" w:hAnsiTheme="minorHAnsi" w:cstheme="minorHAnsi"/>
-        </w:rPr>
-        <w:t xml:space="preserve">  Heads-up-display position.  The HUD does not always appear at the lower-right of the screen.</w:t>
-      </w:r>
-    </w:p>
-    <w:p>
-      <w:pPr>
-        <w:spacing w:after="0"/>
-        <w:rPr>
-          <w:rFonts w:asciiTheme="minorHAnsi" w:hAnsiTheme="minorHAnsi" w:cstheme="minorHAnsi"/>
-        </w:rPr>
-      </w:pPr>
-      <w:r>
-        <w:rPr>
-          <w:rFonts w:asciiTheme="minorHAnsi" w:hAnsiTheme="minorHAnsi" w:cstheme="minorHAnsi"/>
-          <w:b/>
-        </w:rPr>
-        <w:t>Workaround:</w:t>
-      </w:r>
-      <w:r>
-        <w:rPr>
-          <w:rFonts w:asciiTheme="minorHAnsi" w:hAnsiTheme="minorHAnsi" w:cstheme="minorHAnsi"/>
-        </w:rPr>
-        <w:t xml:space="preserve">  None.</w:t>
       </w:r>
     </w:p>
     <w:p>
@@ -2970,66 +3612,9 @@
           <w:i/>
           <w:color w:val="548DD4" w:themeColor="text2" w:themeTint="99"/>
         </w:rPr>
-        <w:t>FIXED:  June 28, 2011, 2:45pm, per Jim MacDonald reporting this bug interfering with an Excel script.</w:t>
-      </w:r>
-    </w:p>
-    <w:p>
-      <w:pPr>
-        <w:spacing w:after="0"/>
-        <w:rPr>
-          <w:rFonts w:asciiTheme="minorHAnsi" w:hAnsiTheme="minorHAnsi" w:cstheme="minorHAnsi"/>
-        </w:rPr>
-      </w:pPr>
-    </w:p>
-    <w:p>
-      <w:pPr>
-        <w:spacing w:after="0"/>
-        <w:rPr>
-          <w:rFonts w:asciiTheme="minorHAnsi" w:hAnsiTheme="minorHAnsi" w:cstheme="minorHAnsi"/>
-        </w:rPr>
-      </w:pPr>
-      <w:r>
-        <w:rPr>
-          <w:rFonts w:asciiTheme="minorHAnsi" w:hAnsiTheme="minorHAnsi" w:cstheme="minorHAnsi"/>
-          <w:b/>
-        </w:rPr>
-        <w:t>Errata:</w:t>
-      </w:r>
-      <w:r>
-        <w:rPr>
-          <w:rFonts w:asciiTheme="minorHAnsi" w:hAnsiTheme="minorHAnsi" w:cstheme="minorHAnsi"/>
-        </w:rPr>
-        <w:t xml:space="preserve">  Heads-up-display Stop button.  The HUD does not have a functioning stop button.</w:t>
-      </w:r>
-    </w:p>
-    <w:p>
-      <w:pPr>
-        <w:spacing w:after="0"/>
-        <w:rPr>
-          <w:rFonts w:asciiTheme="minorHAnsi" w:hAnsiTheme="minorHAnsi" w:cstheme="minorHAnsi"/>
-        </w:rPr>
-      </w:pPr>
-      <w:r>
-        <w:rPr>
-          <w:rFonts w:asciiTheme="minorHAnsi" w:hAnsiTheme="minorHAnsi" w:cstheme="minorHAnsi"/>
-          <w:b/>
-        </w:rPr>
-        <w:t>Workaround:</w:t>
-      </w:r>
-      <w:r>
-        <w:rPr>
-          <w:rFonts w:asciiTheme="minorHAnsi" w:hAnsiTheme="minorHAnsi" w:cstheme="minorHAnsi"/>
-        </w:rPr>
-        <w:t xml:space="preserve">  None.  If the process locks up, and the script being executed does not self-terminate through some kind of error-trapping routine (which will cause OPBM to recognize the script has exited), then the user will have to activate Task Manager and manually kill the script’s process, or (worst-case scenario) the OPBM process.</w:t>
-      </w:r>
-    </w:p>
-    <w:p>
-      <w:pPr>
-        <w:spacing w:after="0"/>
-        <w:rPr>
-          <w:rFonts w:asciiTheme="minorHAnsi" w:hAnsiTheme="minorHAnsi" w:cstheme="minorHAnsi"/>
-        </w:rPr>
-      </w:pPr>
+        <w:t xml:space="preserve">PARIAL FIX APPLIED:  August 28, 2011 code drop.  All menu items that linked to non-existent entries were removed, and this fixed all instances related to that cause.  One cause remains, when zero items appear in </w:t>
+      </w:r>
+      <w:proofErr w:type="spellStart"/>
       <w:r>
         <w:rPr>
           <w:rFonts w:asciiTheme="minorHAnsi" w:hAnsiTheme="minorHAnsi" w:cstheme="minorHAnsi"/>
@@ -3037,8 +3622,9 @@
           <w:i/>
           <w:color w:val="548DD4" w:themeColor="text2" w:themeTint="99"/>
         </w:rPr>
-        <w:t xml:space="preserve">FIXED:  </w:t>
-      </w:r>
+        <w:t>listboxes</w:t>
+      </w:r>
+      <w:proofErr w:type="spellEnd"/>
       <w:r>
         <w:rPr>
           <w:rFonts w:asciiTheme="minorHAnsi" w:hAnsiTheme="minorHAnsi" w:cstheme="minorHAnsi"/>
@@ -3046,8 +3632,9 @@
           <w:i/>
           <w:color w:val="548DD4" w:themeColor="text2" w:themeTint="99"/>
         </w:rPr>
-        <w:t>August 5, 2011, 10:45am</w:t>
-      </w:r>
+        <w:t xml:space="preserve">.  </w:t>
+      </w:r>
+      <w:proofErr w:type="gramStart"/>
       <w:r>
         <w:rPr>
           <w:rFonts w:asciiTheme="minorHAnsi" w:hAnsiTheme="minorHAnsi" w:cstheme="minorHAnsi"/>
@@ -3055,79 +3642,256 @@
           <w:i/>
           <w:color w:val="548DD4" w:themeColor="text2" w:themeTint="99"/>
         </w:rPr>
-        <w:t>.</w:t>
-      </w:r>
-      <w:r>
+        <w:t>Am working on that fix presently.</w:t>
+      </w:r>
+      <w:bookmarkStart w:id="0" w:name="_GoBack"/>
+      <w:bookmarkEnd w:id="0"/>
+      <w:proofErr w:type="gramEnd"/>
+    </w:p>
+    <w:p>
+      <w:pPr>
+        <w:spacing w:after="0"/>
+        <w:rPr>
+          <w:rFonts w:asciiTheme="minorHAnsi" w:hAnsiTheme="minorHAnsi" w:cstheme="minorHAnsi"/>
+        </w:rPr>
+      </w:pPr>
+    </w:p>
+    <w:p>
+      <w:pPr>
+        <w:spacing w:after="0"/>
+        <w:rPr>
+          <w:rFonts w:asciiTheme="minorHAnsi" w:hAnsiTheme="minorHAnsi" w:cstheme="minorHAnsi"/>
+        </w:rPr>
+      </w:pPr>
+      <w:r>
+        <w:rPr>
+          <w:rFonts w:asciiTheme="minorHAnsi" w:hAnsiTheme="minorHAnsi" w:cstheme="minorHAnsi"/>
+          <w:b/>
+        </w:rPr>
+        <w:t>Errata:</w:t>
+      </w:r>
+      <w:r>
+        <w:rPr>
+          <w:rFonts w:asciiTheme="minorHAnsi" w:hAnsiTheme="minorHAnsi" w:cstheme="minorHAnsi"/>
+        </w:rPr>
+        <w:t xml:space="preserve">  Screen items not linked.  There are some main menu items which are not linked to code underneath.  They were created as placeholders and do not function when clicked, such as all of the Options items.</w:t>
+      </w:r>
+    </w:p>
+    <w:p>
+      <w:pPr>
+        <w:spacing w:after="0"/>
+        <w:rPr>
+          <w:rFonts w:asciiTheme="minorHAnsi" w:hAnsiTheme="minorHAnsi" w:cstheme="minorHAnsi"/>
+        </w:rPr>
+      </w:pPr>
+      <w:r>
+        <w:rPr>
+          <w:rFonts w:asciiTheme="minorHAnsi" w:hAnsiTheme="minorHAnsi" w:cstheme="minorHAnsi"/>
+          <w:b/>
+        </w:rPr>
+        <w:t>Workaround:</w:t>
+      </w:r>
+      <w:r>
+        <w:rPr>
+          <w:rFonts w:asciiTheme="minorHAnsi" w:hAnsiTheme="minorHAnsi" w:cstheme="minorHAnsi"/>
+        </w:rPr>
+        <w:t xml:space="preserve">  None.  If clicked, they just won’t do anything.</w:t>
+      </w:r>
+    </w:p>
+    <w:p>
+      <w:pPr>
+        <w:spacing w:after="0"/>
+        <w:rPr>
+          <w:rFonts w:asciiTheme="minorHAnsi" w:hAnsiTheme="minorHAnsi" w:cstheme="minorHAnsi"/>
+        </w:rPr>
+      </w:pPr>
+    </w:p>
+    <w:p>
+      <w:pPr>
+        <w:spacing w:after="0"/>
+        <w:rPr>
+          <w:rFonts w:asciiTheme="minorHAnsi" w:hAnsiTheme="minorHAnsi" w:cstheme="minorHAnsi"/>
+        </w:rPr>
+      </w:pPr>
+      <w:r>
+        <w:rPr>
+          <w:rFonts w:asciiTheme="minorHAnsi" w:hAnsiTheme="minorHAnsi" w:cstheme="minorHAnsi"/>
+          <w:b/>
+        </w:rPr>
+        <w:t>Errata:</w:t>
+      </w:r>
+      <w:r>
+        <w:rPr>
+          <w:rFonts w:asciiTheme="minorHAnsi" w:hAnsiTheme="minorHAnsi" w:cstheme="minorHAnsi"/>
+        </w:rPr>
+        <w:t xml:space="preserve">  Un-expanded special characters.  As indicated above, there are some characters stored in the XML files as special character expansions, such as = expanding to (equals).  There are times when the un-expanded form may appear in various fields.</w:t>
+      </w:r>
+    </w:p>
+    <w:p>
+      <w:pPr>
+        <w:spacing w:after="0"/>
+        <w:rPr>
+          <w:rFonts w:asciiTheme="minorHAnsi" w:hAnsiTheme="minorHAnsi" w:cstheme="minorHAnsi"/>
+        </w:rPr>
+      </w:pPr>
+      <w:r>
+        <w:rPr>
+          <w:rFonts w:asciiTheme="minorHAnsi" w:hAnsiTheme="minorHAnsi" w:cstheme="minorHAnsi"/>
+          <w:b/>
+        </w:rPr>
+        <w:t>Workaround:</w:t>
+      </w:r>
+      <w:r>
+        <w:rPr>
+          <w:rFonts w:asciiTheme="minorHAnsi" w:hAnsiTheme="minorHAnsi" w:cstheme="minorHAnsi"/>
+        </w:rPr>
+        <w:t xml:space="preserve">  None.  </w:t>
+      </w:r>
+      <w:proofErr w:type="gramStart"/>
+      <w:r>
+        <w:rPr>
+          <w:rFonts w:asciiTheme="minorHAnsi" w:hAnsiTheme="minorHAnsi" w:cstheme="minorHAnsi"/>
+        </w:rPr>
+        <w:t>Should not affect anything.</w:t>
+      </w:r>
+      <w:proofErr w:type="gramEnd"/>
+      <w:r>
+        <w:rPr>
+          <w:rFonts w:asciiTheme="minorHAnsi" w:hAnsiTheme="minorHAnsi" w:cstheme="minorHAnsi"/>
+        </w:rPr>
+        <w:t xml:space="preserve">  When saved and re-loaded, will be corrected.</w:t>
+      </w:r>
+    </w:p>
+    <w:p>
+      <w:pPr>
+        <w:spacing w:after="0"/>
+        <w:rPr>
+          <w:rFonts w:asciiTheme="minorHAnsi" w:hAnsiTheme="minorHAnsi" w:cstheme="minorHAnsi"/>
+        </w:rPr>
+      </w:pPr>
+    </w:p>
+    <w:p>
+      <w:pPr>
+        <w:spacing w:after="0"/>
+        <w:rPr>
+          <w:rFonts w:asciiTheme="minorHAnsi" w:hAnsiTheme="minorHAnsi" w:cstheme="minorHAnsi"/>
+        </w:rPr>
+      </w:pPr>
+      <w:r>
+        <w:rPr>
+          <w:rFonts w:asciiTheme="minorHAnsi" w:hAnsiTheme="minorHAnsi" w:cstheme="minorHAnsi"/>
+          <w:b/>
+        </w:rPr>
+        <w:t>Errata:</w:t>
+      </w:r>
+      <w:r>
+        <w:rPr>
+          <w:rFonts w:asciiTheme="minorHAnsi" w:hAnsiTheme="minorHAnsi" w:cstheme="minorHAnsi"/>
+        </w:rPr>
+        <w:t xml:space="preserve">  Heads-up-display position.  The HUD does not always appear at the lower-right of the screen.</w:t>
+      </w:r>
+    </w:p>
+    <w:p>
+      <w:pPr>
+        <w:spacing w:after="0"/>
+        <w:rPr>
+          <w:rFonts w:asciiTheme="minorHAnsi" w:hAnsiTheme="minorHAnsi" w:cstheme="minorHAnsi"/>
+        </w:rPr>
+      </w:pPr>
+      <w:r>
+        <w:rPr>
+          <w:rFonts w:asciiTheme="minorHAnsi" w:hAnsiTheme="minorHAnsi" w:cstheme="minorHAnsi"/>
+          <w:b/>
+        </w:rPr>
+        <w:t>Workaround:</w:t>
+      </w:r>
+      <w:r>
+        <w:rPr>
+          <w:rFonts w:asciiTheme="minorHAnsi" w:hAnsiTheme="minorHAnsi" w:cstheme="minorHAnsi"/>
+        </w:rPr>
+        <w:t xml:space="preserve">  None.</w:t>
+      </w:r>
+    </w:p>
+    <w:p>
+      <w:pPr>
+        <w:spacing w:after="0"/>
         <w:rPr>
           <w:rFonts w:asciiTheme="minorHAnsi" w:hAnsiTheme="minorHAnsi" w:cstheme="minorHAnsi"/>
           <w:b/>
           <w:i/>
           <w:color w:val="548DD4" w:themeColor="text2" w:themeTint="99"/>
         </w:rPr>
-        <w:t xml:space="preserve">  Terminate executing script by clicking the flashing green button.</w:t>
-      </w:r>
-    </w:p>
-    <w:p>
-      <w:pPr>
-        <w:spacing w:after="0"/>
-        <w:rPr>
-          <w:rFonts w:asciiTheme="minorHAnsi" w:hAnsiTheme="minorHAnsi" w:cstheme="minorHAnsi"/>
-        </w:rPr>
-      </w:pPr>
-    </w:p>
-    <w:p>
-      <w:pPr>
-        <w:spacing w:after="0"/>
-        <w:rPr>
-          <w:rFonts w:asciiTheme="minorHAnsi" w:hAnsiTheme="minorHAnsi" w:cstheme="minorHAnsi"/>
-        </w:rPr>
-      </w:pPr>
-      <w:r>
-        <w:rPr>
-          <w:rFonts w:asciiTheme="minorHAnsi" w:hAnsiTheme="minorHAnsi" w:cstheme="minorHAnsi"/>
-          <w:b/>
-        </w:rPr>
-        <w:t>Errata:</w:t>
-      </w:r>
-      <w:r>
-        <w:rPr>
-          <w:rFonts w:asciiTheme="minorHAnsi" w:hAnsiTheme="minorHAnsi" w:cstheme="minorHAnsi"/>
-        </w:rPr>
-        <w:t xml:space="preserve">  Spurious XML updates.  There are instances where the edit system updates not only the correct item within the XML file, but also carries that update to a parent item, appending the same data.</w:t>
-      </w:r>
-    </w:p>
-    <w:p>
-      <w:pPr>
-        <w:spacing w:after="0"/>
-        <w:rPr>
-          <w:rFonts w:asciiTheme="minorHAnsi" w:hAnsiTheme="minorHAnsi" w:cstheme="minorHAnsi"/>
-        </w:rPr>
-      </w:pPr>
-      <w:r>
-        <w:rPr>
-          <w:rFonts w:asciiTheme="minorHAnsi" w:hAnsiTheme="minorHAnsi" w:cstheme="minorHAnsi"/>
-          <w:b/>
-        </w:rPr>
-        <w:lastRenderedPageBreak/>
-        <w:t>Workaround:</w:t>
-      </w:r>
-      <w:r>
-        <w:rPr>
-          <w:rFonts w:asciiTheme="minorHAnsi" w:hAnsiTheme="minorHAnsi" w:cstheme="minorHAnsi"/>
-        </w:rPr>
-        <w:t xml:space="preserve">  None.  This introduces unused data, but should not affect anything as part of OPBM’s design is to allow previously existing items to pass silently through from XML read to XML write after update.  A future update will check for this unknown data, and self-correct by removing it.</w:t>
-      </w:r>
-    </w:p>
-    <w:p>
-      <w:pPr>
-        <w:spacing w:after="0"/>
+      </w:pPr>
+      <w:proofErr w:type="gramStart"/>
+      <w:r>
         <w:rPr>
           <w:rFonts w:asciiTheme="minorHAnsi" w:hAnsiTheme="minorHAnsi" w:cstheme="minorHAnsi"/>
           <w:b/>
           <w:i/>
           <w:color w:val="548DD4" w:themeColor="text2" w:themeTint="99"/>
         </w:rPr>
-      </w:pPr>
+        <w:t>FIXED:  June 28, 2011, 2:45pm, per Jim MacDonald reporting this bug interfering with an Excel script.</w:t>
+      </w:r>
+      <w:proofErr w:type="gramEnd"/>
+    </w:p>
+    <w:p>
+      <w:pPr>
+        <w:spacing w:after="0"/>
+        <w:rPr>
+          <w:rFonts w:asciiTheme="minorHAnsi" w:hAnsiTheme="minorHAnsi" w:cstheme="minorHAnsi"/>
+        </w:rPr>
+      </w:pPr>
+    </w:p>
+    <w:p>
+      <w:pPr>
+        <w:spacing w:after="0"/>
+        <w:rPr>
+          <w:rFonts w:asciiTheme="minorHAnsi" w:hAnsiTheme="minorHAnsi" w:cstheme="minorHAnsi"/>
+        </w:rPr>
+      </w:pPr>
+      <w:r>
+        <w:rPr>
+          <w:rFonts w:asciiTheme="minorHAnsi" w:hAnsiTheme="minorHAnsi" w:cstheme="minorHAnsi"/>
+          <w:b/>
+        </w:rPr>
+        <w:t>Errata:</w:t>
+      </w:r>
+      <w:r>
+        <w:rPr>
+          <w:rFonts w:asciiTheme="minorHAnsi" w:hAnsiTheme="minorHAnsi" w:cstheme="minorHAnsi"/>
+        </w:rPr>
+        <w:t xml:space="preserve">  Heads-up-display Stop button.  The HUD does not have a functioning stop button.</w:t>
+      </w:r>
+    </w:p>
+    <w:p>
+      <w:pPr>
+        <w:spacing w:after="0"/>
+        <w:rPr>
+          <w:rFonts w:asciiTheme="minorHAnsi" w:hAnsiTheme="minorHAnsi" w:cstheme="minorHAnsi"/>
+        </w:rPr>
+      </w:pPr>
+      <w:r>
+        <w:rPr>
+          <w:rFonts w:asciiTheme="minorHAnsi" w:hAnsiTheme="minorHAnsi" w:cstheme="minorHAnsi"/>
+          <w:b/>
+        </w:rPr>
+        <w:t>Workaround:</w:t>
+      </w:r>
+      <w:r>
+        <w:rPr>
+          <w:rFonts w:asciiTheme="minorHAnsi" w:hAnsiTheme="minorHAnsi" w:cstheme="minorHAnsi"/>
+        </w:rPr>
+        <w:t xml:space="preserve">  None.  If the process locks up, and the script being executed does not self-terminate through some kind of error-trapping routine (which will cause OPBM to recognize the script has exited), then the user will have to activate Task Manager and manually kill the script’s process, or (worst-case scenario) the OPBM process.</w:t>
+      </w:r>
+    </w:p>
+    <w:p>
+      <w:pPr>
+        <w:spacing w:after="0"/>
+        <w:rPr>
+          <w:rFonts w:asciiTheme="minorHAnsi" w:hAnsiTheme="minorHAnsi" w:cstheme="minorHAnsi"/>
+        </w:rPr>
+      </w:pPr>
+      <w:proofErr w:type="gramStart"/>
       <w:r>
         <w:rPr>
           <w:rFonts w:asciiTheme="minorHAnsi" w:hAnsiTheme="minorHAnsi" w:cstheme="minorHAnsi"/>
@@ -3135,7 +3899,7 @@
           <w:i/>
           <w:color w:val="548DD4" w:themeColor="text2" w:themeTint="99"/>
         </w:rPr>
-        <w:t>FIXED:  June</w:t>
+        <w:t xml:space="preserve">FIXED:  </w:t>
       </w:r>
       <w:r>
         <w:rPr>
@@ -3144,7 +3908,7 @@
           <w:i/>
           <w:color w:val="548DD4" w:themeColor="text2" w:themeTint="99"/>
         </w:rPr>
-        <w:t xml:space="preserve"> 29</w:t>
+        <w:t>August 5, 2011, 10:45am</w:t>
       </w:r>
       <w:r>
         <w:rPr>
@@ -3153,8 +3917,9 @@
           <w:i/>
           <w:color w:val="548DD4" w:themeColor="text2" w:themeTint="99"/>
         </w:rPr>
-        <w:t xml:space="preserve">, 2011, </w:t>
-      </w:r>
+        <w:t>.</w:t>
+      </w:r>
+      <w:proofErr w:type="gramEnd"/>
       <w:r>
         <w:rPr>
           <w:rFonts w:asciiTheme="minorHAnsi" w:hAnsiTheme="minorHAnsi" w:cstheme="minorHAnsi"/>
@@ -3162,17 +3927,71 @@
           <w:i/>
           <w:color w:val="548DD4" w:themeColor="text2" w:themeTint="99"/>
         </w:rPr>
-        <w:t>09</w:t>
-      </w:r>
-      <w:r>
+        <w:t xml:space="preserve">  Terminate executing script by clicking the flashing green button.</w:t>
+      </w:r>
+    </w:p>
+    <w:p>
+      <w:pPr>
+        <w:spacing w:after="0"/>
+        <w:rPr>
+          <w:rFonts w:asciiTheme="minorHAnsi" w:hAnsiTheme="minorHAnsi" w:cstheme="minorHAnsi"/>
+        </w:rPr>
+      </w:pPr>
+    </w:p>
+    <w:p>
+      <w:pPr>
+        <w:spacing w:after="0"/>
+        <w:rPr>
+          <w:rFonts w:asciiTheme="minorHAnsi" w:hAnsiTheme="minorHAnsi" w:cstheme="minorHAnsi"/>
+        </w:rPr>
+      </w:pPr>
+      <w:r>
+        <w:rPr>
+          <w:rFonts w:asciiTheme="minorHAnsi" w:hAnsiTheme="minorHAnsi" w:cstheme="minorHAnsi"/>
+          <w:b/>
+        </w:rPr>
+        <w:lastRenderedPageBreak/>
+        <w:t>Errata:</w:t>
+      </w:r>
+      <w:r>
+        <w:rPr>
+          <w:rFonts w:asciiTheme="minorHAnsi" w:hAnsiTheme="minorHAnsi" w:cstheme="minorHAnsi"/>
+        </w:rPr>
+        <w:t xml:space="preserve">  Spurious XML updates.  There are instances where the edit system updates not only the correct item within the XML file, but also carries that update to a parent item, appending the same data.</w:t>
+      </w:r>
+    </w:p>
+    <w:p>
+      <w:pPr>
+        <w:spacing w:after="0"/>
+        <w:rPr>
+          <w:rFonts w:asciiTheme="minorHAnsi" w:hAnsiTheme="minorHAnsi" w:cstheme="minorHAnsi"/>
+        </w:rPr>
+      </w:pPr>
+      <w:r>
+        <w:rPr>
+          <w:rFonts w:asciiTheme="minorHAnsi" w:hAnsiTheme="minorHAnsi" w:cstheme="minorHAnsi"/>
+          <w:b/>
+        </w:rPr>
+        <w:t>Workaround:</w:t>
+      </w:r>
+      <w:r>
+        <w:rPr>
+          <w:rFonts w:asciiTheme="minorHAnsi" w:hAnsiTheme="minorHAnsi" w:cstheme="minorHAnsi"/>
+        </w:rPr>
+        <w:t xml:space="preserve">  None.  This introduces unused data, but should not affect anything as part of OPBM’s design is to allow previously existing items to pass silently through from XML read to XML write after update.  A future update will check for this unknown data, and self-correct by removing it.</w:t>
+      </w:r>
+    </w:p>
+    <w:p>
+      <w:pPr>
+        <w:spacing w:after="0"/>
         <w:rPr>
           <w:rFonts w:asciiTheme="minorHAnsi" w:hAnsiTheme="minorHAnsi" w:cstheme="minorHAnsi"/>
           <w:b/>
           <w:i/>
           <w:color w:val="548DD4" w:themeColor="text2" w:themeTint="99"/>
         </w:rPr>
-        <w:t>:</w:t>
-      </w:r>
+      </w:pPr>
+      <w:proofErr w:type="gramStart"/>
       <w:r>
         <w:rPr>
           <w:rFonts w:asciiTheme="minorHAnsi" w:hAnsiTheme="minorHAnsi" w:cstheme="minorHAnsi"/>
@@ -3180,8 +3999,54 @@
           <w:i/>
           <w:color w:val="548DD4" w:themeColor="text2" w:themeTint="99"/>
         </w:rPr>
+        <w:t>FIXED:  June</w:t>
+      </w:r>
+      <w:r>
+        <w:rPr>
+          <w:rFonts w:asciiTheme="minorHAnsi" w:hAnsiTheme="minorHAnsi" w:cstheme="minorHAnsi"/>
+          <w:b/>
+          <w:i/>
+          <w:color w:val="548DD4" w:themeColor="text2" w:themeTint="99"/>
+        </w:rPr>
+        <w:t xml:space="preserve"> 29</w:t>
+      </w:r>
+      <w:r>
+        <w:rPr>
+          <w:rFonts w:asciiTheme="minorHAnsi" w:hAnsiTheme="minorHAnsi" w:cstheme="minorHAnsi"/>
+          <w:b/>
+          <w:i/>
+          <w:color w:val="548DD4" w:themeColor="text2" w:themeTint="99"/>
+        </w:rPr>
+        <w:t xml:space="preserve">, 2011, </w:t>
+      </w:r>
+      <w:r>
+        <w:rPr>
+          <w:rFonts w:asciiTheme="minorHAnsi" w:hAnsiTheme="minorHAnsi" w:cstheme="minorHAnsi"/>
+          <w:b/>
+          <w:i/>
+          <w:color w:val="548DD4" w:themeColor="text2" w:themeTint="99"/>
+        </w:rPr>
+        <w:t>09</w:t>
+      </w:r>
+      <w:r>
+        <w:rPr>
+          <w:rFonts w:asciiTheme="minorHAnsi" w:hAnsiTheme="minorHAnsi" w:cstheme="minorHAnsi"/>
+          <w:b/>
+          <w:i/>
+          <w:color w:val="548DD4" w:themeColor="text2" w:themeTint="99"/>
+        </w:rPr>
+        <w:t>:</w:t>
+      </w:r>
+      <w:r>
+        <w:rPr>
+          <w:rFonts w:asciiTheme="minorHAnsi" w:hAnsiTheme="minorHAnsi" w:cstheme="minorHAnsi"/>
+          <w:b/>
+          <w:i/>
+          <w:color w:val="548DD4" w:themeColor="text2" w:themeTint="99"/>
+        </w:rPr>
         <w:t>15pm.</w:t>
       </w:r>
+      <w:proofErr w:type="gramEnd"/>
     </w:p>
     <w:p>
       <w:pPr>
@@ -3210,7 +4075,49 @@
         <w:rPr>
           <w:rFonts w:asciiTheme="minorHAnsi" w:hAnsiTheme="minorHAnsi" w:cstheme="minorHAnsi"/>
         </w:rPr>
-        <w:t>Zero items in listbox.  If the last item in a listbox is deleted, the listbox will enter an unusable state.  No data can be added back in until someone manually goes into the scripts.xml file and adds a valid record.</w:t>
+        <w:t xml:space="preserve">Zero items in </w:t>
+      </w:r>
+      <w:proofErr w:type="spellStart"/>
+      <w:r>
+        <w:rPr>
+          <w:rFonts w:asciiTheme="minorHAnsi" w:hAnsiTheme="minorHAnsi" w:cstheme="minorHAnsi"/>
+        </w:rPr>
+        <w:t>listbox</w:t>
+      </w:r>
+      <w:proofErr w:type="spellEnd"/>
+      <w:r>
+        <w:rPr>
+          <w:rFonts w:asciiTheme="minorHAnsi" w:hAnsiTheme="minorHAnsi" w:cstheme="minorHAnsi"/>
+        </w:rPr>
+        <w:t xml:space="preserve">.  If the last item in a </w:t>
+      </w:r>
+      <w:proofErr w:type="spellStart"/>
+      <w:r>
+        <w:rPr>
+          <w:rFonts w:asciiTheme="minorHAnsi" w:hAnsiTheme="minorHAnsi" w:cstheme="minorHAnsi"/>
+        </w:rPr>
+        <w:t>listbox</w:t>
+      </w:r>
+      <w:proofErr w:type="spellEnd"/>
+      <w:r>
+        <w:rPr>
+          <w:rFonts w:asciiTheme="minorHAnsi" w:hAnsiTheme="minorHAnsi" w:cstheme="minorHAnsi"/>
+        </w:rPr>
+        <w:t xml:space="preserve"> is deleted, the </w:t>
+      </w:r>
+      <w:proofErr w:type="spellStart"/>
+      <w:r>
+        <w:rPr>
+          <w:rFonts w:asciiTheme="minorHAnsi" w:hAnsiTheme="minorHAnsi" w:cstheme="minorHAnsi"/>
+        </w:rPr>
+        <w:t>listbox</w:t>
+      </w:r>
+      <w:proofErr w:type="spellEnd"/>
+      <w:r>
+        <w:rPr>
+          <w:rFonts w:asciiTheme="minorHAnsi" w:hAnsiTheme="minorHAnsi" w:cstheme="minorHAnsi"/>
+        </w:rPr>
+        <w:t xml:space="preserve"> will enter an unusable state.  No data can be added back in until someone manually goes into the scripts.xml file and adds a valid record.</w:t>
       </w:r>
     </w:p>
     <w:p>
@@ -3299,7 +4206,35 @@
         <w:rPr>
           <w:rFonts w:asciiTheme="minorHAnsi" w:hAnsiTheme="minorHAnsi" w:cstheme="minorHAnsi"/>
         </w:rPr>
-        <w:t>There are undoubtedly other undiscovered bugs.  And there are several enhancements currently planned in our internal Bugzilla database.  Until a public Bugzilla website is created, please send all bugs to:</w:t>
+        <w:t xml:space="preserve">There are undoubtedly other undiscovered bugs.  And there are several enhancements currently planned in our internal </w:t>
+      </w:r>
+      <w:proofErr w:type="spellStart"/>
+      <w:r>
+        <w:rPr>
+          <w:rFonts w:asciiTheme="minorHAnsi" w:hAnsiTheme="minorHAnsi" w:cstheme="minorHAnsi"/>
+        </w:rPr>
+        <w:t>Bugzilla</w:t>
+      </w:r>
+      <w:proofErr w:type="spellEnd"/>
+      <w:r>
+        <w:rPr>
+          <w:rFonts w:asciiTheme="minorHAnsi" w:hAnsiTheme="minorHAnsi" w:cstheme="minorHAnsi"/>
+        </w:rPr>
+        <w:t xml:space="preserve"> database.  Until a public </w:t>
+      </w:r>
+      <w:proofErr w:type="spellStart"/>
+      <w:r>
+        <w:rPr>
+          <w:rFonts w:asciiTheme="minorHAnsi" w:hAnsiTheme="minorHAnsi" w:cstheme="minorHAnsi"/>
+        </w:rPr>
+        <w:t>Bugzilla</w:t>
+      </w:r>
+      <w:proofErr w:type="spellEnd"/>
+      <w:r>
+        <w:rPr>
+          <w:rFonts w:asciiTheme="minorHAnsi" w:hAnsiTheme="minorHAnsi" w:cstheme="minorHAnsi"/>
+        </w:rPr>
+        <w:t xml:space="preserve"> website is created, please send all bugs to:</w:t>
       </w:r>
     </w:p>
     <w:p>
@@ -3499,12 +4434,37 @@
         </w:rPr>
         <w:t xml:space="preserve">Refer to the </w:t>
       </w:r>
-      <w:r>
-        <w:rPr>
-          <w:rFonts w:asciiTheme="minorHAnsi" w:hAnsiTheme="minorHAnsi" w:cstheme="minorHAnsi"/>
-          <w:b/>
-        </w:rPr>
-        <w:t>opbm\src\resources\</w:t>
+      <w:proofErr w:type="spellStart"/>
+      <w:r>
+        <w:rPr>
+          <w:rFonts w:asciiTheme="minorHAnsi" w:hAnsiTheme="minorHAnsi" w:cstheme="minorHAnsi"/>
+          <w:b/>
+        </w:rPr>
+        <w:t>opbm</w:t>
+      </w:r>
+      <w:proofErr w:type="spellEnd"/>
+      <w:r>
+        <w:rPr>
+          <w:rFonts w:asciiTheme="minorHAnsi" w:hAnsiTheme="minorHAnsi" w:cstheme="minorHAnsi"/>
+          <w:b/>
+        </w:rPr>
+        <w:t>\</w:t>
+      </w:r>
+      <w:proofErr w:type="spellStart"/>
+      <w:r>
+        <w:rPr>
+          <w:rFonts w:asciiTheme="minorHAnsi" w:hAnsiTheme="minorHAnsi" w:cstheme="minorHAnsi"/>
+          <w:b/>
+        </w:rPr>
+        <w:t>src</w:t>
+      </w:r>
+      <w:proofErr w:type="spellEnd"/>
+      <w:r>
+        <w:rPr>
+          <w:rFonts w:asciiTheme="minorHAnsi" w:hAnsiTheme="minorHAnsi" w:cstheme="minorHAnsi"/>
+          <w:b/>
+        </w:rPr>
+        <w:t>\resources\</w:t>
       </w:r>
       <w:r>
         <w:rPr>
@@ -3512,12 +4472,53 @@
         </w:rPr>
         <w:t xml:space="preserve"> and </w:t>
       </w:r>
-      <w:r>
-        <w:rPr>
-          <w:rFonts w:asciiTheme="minorHAnsi" w:hAnsiTheme="minorHAnsi" w:cstheme="minorHAnsi"/>
-          <w:b/>
-        </w:rPr>
-        <w:t>opbm\src\resources\xmls\</w:t>
+      <w:proofErr w:type="spellStart"/>
+      <w:r>
+        <w:rPr>
+          <w:rFonts w:asciiTheme="minorHAnsi" w:hAnsiTheme="minorHAnsi" w:cstheme="minorHAnsi"/>
+          <w:b/>
+        </w:rPr>
+        <w:t>opbm</w:t>
+      </w:r>
+      <w:proofErr w:type="spellEnd"/>
+      <w:r>
+        <w:rPr>
+          <w:rFonts w:asciiTheme="minorHAnsi" w:hAnsiTheme="minorHAnsi" w:cstheme="minorHAnsi"/>
+          <w:b/>
+        </w:rPr>
+        <w:t>\</w:t>
+      </w:r>
+      <w:proofErr w:type="spellStart"/>
+      <w:r>
+        <w:rPr>
+          <w:rFonts w:asciiTheme="minorHAnsi" w:hAnsiTheme="minorHAnsi" w:cstheme="minorHAnsi"/>
+          <w:b/>
+        </w:rPr>
+        <w:t>src</w:t>
+      </w:r>
+      <w:proofErr w:type="spellEnd"/>
+      <w:r>
+        <w:rPr>
+          <w:rFonts w:asciiTheme="minorHAnsi" w:hAnsiTheme="minorHAnsi" w:cstheme="minorHAnsi"/>
+          <w:b/>
+        </w:rPr>
+        <w:t>\resources\</w:t>
+      </w:r>
+      <w:proofErr w:type="spellStart"/>
+      <w:r>
+        <w:rPr>
+          <w:rFonts w:asciiTheme="minorHAnsi" w:hAnsiTheme="minorHAnsi" w:cstheme="minorHAnsi"/>
+          <w:b/>
+        </w:rPr>
+        <w:t>xmls</w:t>
+      </w:r>
+      <w:proofErr w:type="spellEnd"/>
+      <w:r>
+        <w:rPr>
+          <w:rFonts w:asciiTheme="minorHAnsi" w:hAnsiTheme="minorHAnsi" w:cstheme="minorHAnsi"/>
+          <w:b/>
+        </w:rPr>
+        <w:t>\</w:t>
       </w:r>
       <w:r>
         <w:rPr>
@@ -3601,8 +4602,6 @@
           <w:rFonts w:asciiTheme="minorHAnsi" w:hAnsiTheme="minorHAnsi" w:cstheme="minorHAnsi"/>
         </w:rPr>
       </w:pPr>
-      <w:bookmarkStart w:id="0" w:name="_GoBack"/>
-      <w:bookmarkEnd w:id="0"/>
     </w:p>
     <w:sectPr>
       <w:type w:val="continuous"/>

</xml_diff>